<commit_message>
add geology table and starting columns
</commit_message>
<xml_diff>
--- a/well_passport/fixtures/template_1.docx
+++ b/well_passport/fixtures/template_1.docx
@@ -1,6 +1,6 @@
 
 <file path=word/document.xml><?xml version="1.0" encoding="utf-8"?>
-<w:document xmlns:wpc="http://schemas.microsoft.com/office/word/2010/wordprocessingCanvas" xmlns:cx="http://schemas.microsoft.com/office/drawing/2014/chartex" xmlns:cx1="http://schemas.microsoft.com/office/drawing/2015/9/8/chartex" xmlns:cx2="http://schemas.microsoft.com/office/drawing/2015/10/21/chartex" xmlns:cx3="http://schemas.microsoft.com/office/drawing/2016/5/9/chartex" xmlns:cx4="http://schemas.microsoft.com/office/drawing/2016/5/10/chartex" xmlns:cx5="http://schemas.microsoft.com/office/drawing/2016/5/11/chartex" xmlns:cx6="http://schemas.microsoft.com/office/drawing/2016/5/12/chartex" xmlns:cx7="http://schemas.microsoft.com/office/drawing/2016/5/13/chartex" xmlns:cx8="http://schemas.microsoft.com/office/drawing/2016/5/14/chartex" xmlns:mc="http://schemas.openxmlformats.org/markup-compatibility/2006" xmlns:aink="http://schemas.microsoft.com/office/drawing/2016/ink" xmlns:am3d="http://schemas.microsoft.com/office/drawing/2017/model3d" xmlns:o="urn:schemas-microsoft-com:office:office" xmlns:oel="http://schemas.microsoft.com/office/2019/extlst" xmlns:r="http://schemas.openxmlformats.org/officeDocument/2006/relationships" xmlns:m="http://schemas.openxmlformats.org/officeDocument/2006/math" xmlns:v="urn:schemas-microsoft-com:vml" xmlns:wp14="http://schemas.microsoft.com/office/word/2010/wordprocessingDrawing" xmlns:wp="http://schemas.openxmlformats.org/drawingml/2006/wordprocessingDrawing" xmlns:w10="urn:schemas-microsoft-com:office:word" xmlns:w="http://schemas.openxmlformats.org/wordprocessingml/2006/main" xmlns:w14="http://schemas.microsoft.com/office/word/2010/wordml" xmlns:w15="http://schemas.microsoft.com/office/word/2012/wordml" xmlns:w16cex="http://schemas.microsoft.com/office/word/2018/wordml/cex" xmlns:w16cid="http://schemas.microsoft.com/office/word/2016/wordml/cid" xmlns:w16="http://schemas.microsoft.com/office/word/2018/wordml" xmlns:w16du="http://schemas.microsoft.com/office/word/2023/wordml/word16du" xmlns:w16sdtdh="http://schemas.microsoft.com/office/word/2020/wordml/sdtdatahash" xmlns:w16se="http://schemas.microsoft.com/office/word/2015/wordml/symex" xmlns:wpg="http://schemas.microsoft.com/office/word/2010/wordprocessingGroup" xmlns:wpi="http://schemas.microsoft.com/office/word/2010/wordprocessingInk" xmlns:wne="http://schemas.microsoft.com/office/word/2006/wordml" xmlns:wps="http://schemas.microsoft.com/office/word/2010/wordprocessingShape" mc:Ignorable="w14 w15 w16se w16cid w16 w16cex w16sdtdh wp14">
+<w:document xmlns:wpc="http://schemas.microsoft.com/office/word/2010/wordprocessingCanvas" xmlns:cx="http://schemas.microsoft.com/office/drawing/2014/chartex" xmlns:cx1="http://schemas.microsoft.com/office/drawing/2015/9/8/chartex" xmlns:cx2="http://schemas.microsoft.com/office/drawing/2015/10/21/chartex" xmlns:cx3="http://schemas.microsoft.com/office/drawing/2016/5/9/chartex" xmlns:cx4="http://schemas.microsoft.com/office/drawing/2016/5/10/chartex" xmlns:cx5="http://schemas.microsoft.com/office/drawing/2016/5/11/chartex" xmlns:cx6="http://schemas.microsoft.com/office/drawing/2016/5/12/chartex" xmlns:cx7="http://schemas.microsoft.com/office/drawing/2016/5/13/chartex" xmlns:cx8="http://schemas.microsoft.com/office/drawing/2016/5/14/chartex" xmlns:mc="http://schemas.openxmlformats.org/markup-compatibility/2006" xmlns:aink="http://schemas.microsoft.com/office/drawing/2016/ink" xmlns:am3d="http://schemas.microsoft.com/office/drawing/2017/model3d" xmlns:o="urn:schemas-microsoft-com:office:office" xmlns:oel="http://schemas.microsoft.com/office/2019/extlst" xmlns:r="http://schemas.openxmlformats.org/officeDocument/2006/relationships" xmlns:m="http://schemas.openxmlformats.org/officeDocument/2006/math" xmlns:v="urn:schemas-microsoft-com:vml" xmlns:wp14="http://schemas.microsoft.com/office/word/2010/wordprocessingDrawing" xmlns:wp="http://schemas.openxmlformats.org/drawingml/2006/wordprocessingDrawing" xmlns:w10="urn:schemas-microsoft-com:office:word" xmlns:w="http://schemas.openxmlformats.org/wordprocessingml/2006/main" xmlns:w14="http://schemas.microsoft.com/office/word/2010/wordml" xmlns:w15="http://schemas.microsoft.com/office/word/2012/wordml" xmlns:w16cex="http://schemas.microsoft.com/office/word/2018/wordml/cex" xmlns:w16cid="http://schemas.microsoft.com/office/word/2016/wordml/cid" xmlns:w16="http://schemas.microsoft.com/office/word/2018/wordml" xmlns:w16sdtdh="http://schemas.microsoft.com/office/word/2020/wordml/sdtdatahash" xmlns:w16se="http://schemas.microsoft.com/office/word/2015/wordml/symex" xmlns:wpg="http://schemas.microsoft.com/office/word/2010/wordprocessingGroup" xmlns:wpi="http://schemas.microsoft.com/office/word/2010/wordprocessingInk" xmlns:wne="http://schemas.microsoft.com/office/word/2006/wordml" xmlns:wps="http://schemas.microsoft.com/office/word/2010/wordprocessingShape" mc:Ignorable="w14 w15 w16se w16cid w16 w16cex w16sdtdh wp14">
   <w:body>
     <w:tbl>
       <w:tblPr>
@@ -1669,6 +1669,7 @@
           <w:docPartUnique/>
         </w:docPartObj>
       </w:sdtPr>
+      <w:sdtEndPr/>
       <w:sdtContent>
         <w:p>
           <w:pPr>
@@ -2522,14 +2523,27 @@
         <w:lastRenderedPageBreak/>
         <w:t xml:space="preserve">Рисунок </w:t>
       </w:r>
-      <w:fldSimple w:instr=" SEQ Рисунок \* ARABIC ">
-        <w:r>
-          <w:rPr>
-            <w:noProof/>
-          </w:rPr>
-          <w:t>1</w:t>
-        </w:r>
-      </w:fldSimple>
+      <w:r>
+        <w:fldChar w:fldCharType="begin"/>
+      </w:r>
+      <w:r>
+        <w:instrText xml:space="preserve"> SEQ Рисунок \* ARABIC </w:instrText>
+      </w:r>
+      <w:r>
+        <w:fldChar w:fldCharType="separate"/>
+      </w:r>
+      <w:r>
+        <w:rPr>
+          <w:noProof/>
+        </w:rPr>
+        <w:t>1</w:t>
+      </w:r>
+      <w:r>
+        <w:rPr>
+          <w:noProof/>
+        </w:rPr>
+        <w:fldChar w:fldCharType="end"/>
+      </w:r>
       <w:r>
         <w:t>. Обзорная карта</w:t>
       </w:r>
@@ -3692,92 +3706,33 @@
       <w:tr>
         <w:tc>
           <w:tcPr>
-            <w:tcW w:w="2385" w:type="dxa"/>
-          </w:tcPr>
-          <w:p>
-            <w:r>
-              <w:t>Колонна диаметром:</w:t>
-            </w:r>
-          </w:p>
-        </w:tc>
-        <w:tc>
-          <w:tcPr>
-            <w:tcW w:w="1117" w:type="dxa"/>
-            <w:tcBorders>
-              <w:bottom w:val="single" w:sz="4" w:space="0" w:color="auto"/>
-            </w:tcBorders>
-          </w:tcPr>
-          <w:p>
-            <w:pPr>
-              <w:jc w:val="center"/>
-            </w:pPr>
-            <w:r>
-              <w:t>377</w:t>
-            </w:r>
-          </w:p>
-        </w:tc>
-        <w:tc>
-          <w:tcPr>
-            <w:tcW w:w="1029" w:type="dxa"/>
-          </w:tcPr>
-          <w:p>
-            <w:r>
-              <w:t>мм</w:t>
-            </w:r>
-            <w:r>
-              <w:t xml:space="preserve"> от:</w:t>
-            </w:r>
-          </w:p>
-        </w:tc>
-        <w:tc>
-          <w:tcPr>
-            <w:tcW w:w="1418" w:type="dxa"/>
-            <w:tcBorders>
-              <w:bottom w:val="single" w:sz="4" w:space="0" w:color="auto"/>
-            </w:tcBorders>
-          </w:tcPr>
-          <w:p>
-            <w:pPr>
-              <w:jc w:val="center"/>
-            </w:pPr>
-            <w:r>
-              <w:t>0,0</w:t>
-            </w:r>
-          </w:p>
-        </w:tc>
-        <w:tc>
-          <w:tcPr>
-            <w:tcW w:w="850" w:type="dxa"/>
-          </w:tcPr>
-          <w:p>
-            <w:r>
-              <w:t>м, до</w:t>
-            </w:r>
-          </w:p>
-        </w:tc>
-        <w:tc>
-          <w:tcPr>
-            <w:tcW w:w="1229" w:type="dxa"/>
-            <w:tcBorders>
-              <w:bottom w:val="single" w:sz="4" w:space="0" w:color="auto"/>
-            </w:tcBorders>
-          </w:tcPr>
-          <w:p>
-            <w:pPr>
-              <w:jc w:val="center"/>
-            </w:pPr>
-            <w:r>
-              <w:t>34,0</w:t>
-            </w:r>
-          </w:p>
-        </w:tc>
-        <w:tc>
-          <w:tcPr>
-            <w:tcW w:w="761" w:type="dxa"/>
-          </w:tcPr>
-          <w:p>
-            <w:r>
-              <w:t>м</w:t>
+            <w:tcW w:w="8789" w:type="dxa"/>
+            <w:gridSpan w:val="7"/>
+          </w:tcPr>
+          <w:p>
+            <w:pPr>
+              <w:jc w:val="center"/>
+              <w:rPr>
+                <w:lang w:val="en-US"/>
+              </w:rPr>
+            </w:pPr>
+            <w:r>
+              <w:rPr>
+                <w:lang w:val="en-US"/>
+              </w:rPr>
+              <w:t xml:space="preserve">{%tr for elem in </w:t>
+            </w:r>
+            <w:r>
+              <w:rPr>
+                <w:lang w:val="en-US"/>
+              </w:rPr>
+              <w:t>obs</w:t>
+            </w:r>
+            <w:r>
+              <w:rPr>
+                <w:lang w:val="en-US"/>
+              </w:rPr>
+              <w:t xml:space="preserve"> %}</w:t>
             </w:r>
           </w:p>
         </w:tc>
@@ -3797,16 +3752,21 @@
           <w:tcPr>
             <w:tcW w:w="1117" w:type="dxa"/>
             <w:tcBorders>
-              <w:top w:val="single" w:sz="4" w:space="0" w:color="auto"/>
               <w:bottom w:val="single" w:sz="4" w:space="0" w:color="auto"/>
             </w:tcBorders>
           </w:tcPr>
           <w:p>
             <w:pPr>
               <w:jc w:val="center"/>
-            </w:pPr>
-            <w:r>
-              <w:t>273</w:t>
+              <w:rPr>
+                <w:lang w:val="en-US"/>
+              </w:rPr>
+            </w:pPr>
+            <w:r>
+              <w:rPr>
+                <w:lang w:val="en-US"/>
+              </w:rPr>
+              <w:t>{{ elem.D }}</w:t>
             </w:r>
           </w:p>
         </w:tc>
@@ -3827,16 +3787,21 @@
           <w:tcPr>
             <w:tcW w:w="1418" w:type="dxa"/>
             <w:tcBorders>
-              <w:top w:val="single" w:sz="4" w:space="0" w:color="auto"/>
               <w:bottom w:val="single" w:sz="4" w:space="0" w:color="auto"/>
             </w:tcBorders>
           </w:tcPr>
           <w:p>
             <w:pPr>
               <w:jc w:val="center"/>
-            </w:pPr>
-            <w:r>
-              <w:t>0,0</w:t>
+              <w:rPr>
+                <w:lang w:val="en-US"/>
+              </w:rPr>
+            </w:pPr>
+            <w:r>
+              <w:rPr>
+                <w:lang w:val="en-US"/>
+              </w:rPr>
+              <w:t>{{ elem.from }}</w:t>
             </w:r>
           </w:p>
         </w:tc>
@@ -3854,7 +3819,6 @@
           <w:tcPr>
             <w:tcW w:w="1229" w:type="dxa"/>
             <w:tcBorders>
-              <w:top w:val="single" w:sz="4" w:space="0" w:color="auto"/>
               <w:bottom w:val="single" w:sz="4" w:space="0" w:color="auto"/>
             </w:tcBorders>
           </w:tcPr>
@@ -3863,7 +3827,10 @@
               <w:jc w:val="center"/>
             </w:pPr>
             <w:r>
-              <w:t>70,4</w:t>
+              <w:rPr>
+                <w:lang w:val="en-US"/>
+              </w:rPr>
+              <w:t>{{ elem.till }}</w:t>
             </w:r>
           </w:p>
         </w:tc>
@@ -3874,6 +3841,25 @@
           <w:p>
             <w:r>
               <w:t>м</w:t>
+            </w:r>
+          </w:p>
+        </w:tc>
+      </w:tr>
+      <w:tr>
+        <w:tc>
+          <w:tcPr>
+            <w:tcW w:w="8789" w:type="dxa"/>
+            <w:gridSpan w:val="7"/>
+          </w:tcPr>
+          <w:p>
+            <w:pPr>
+              <w:jc w:val="center"/>
+            </w:pPr>
+            <w:r>
+              <w:rPr>
+                <w:lang w:val="en-US"/>
+              </w:rPr>
+              <w:t>{%tr endfor %}</w:t>
             </w:r>
           </w:p>
         </w:tc>
@@ -4508,11 +4494,11 @@
         <w:tblLook w:val="04A0" w:firstRow="1" w:lastRow="0" w:firstColumn="1" w:lastColumn="0" w:noHBand="0" w:noVBand="1"/>
       </w:tblPr>
       <w:tblGrid>
-        <w:gridCol w:w="1944"/>
-        <w:gridCol w:w="1861"/>
-        <w:gridCol w:w="2594"/>
-        <w:gridCol w:w="1501"/>
-        <w:gridCol w:w="1445"/>
+        <w:gridCol w:w="1903"/>
+        <w:gridCol w:w="1832"/>
+        <w:gridCol w:w="2376"/>
+        <w:gridCol w:w="1453"/>
+        <w:gridCol w:w="2007"/>
       </w:tblGrid>
       <w:tr>
         <w:trPr>
@@ -4769,42 +4755,6 @@
               <w:t>{{ elem.sediments }}</w:t>
             </w:r>
           </w:p>
-          <w:p>
-            <w:pPr>
-              <w:jc w:val="center"/>
-              <w:cnfStyle w:val="000000000000" w:firstRow="0" w:lastRow="0" w:firstColumn="0" w:lastColumn="0" w:oddVBand="0" w:evenVBand="0" w:oddHBand="0" w:evenHBand="0" w:firstRowFirstColumn="0" w:firstRowLastColumn="0" w:lastRowFirstColumn="0" w:lastRowLastColumn="0"/>
-              <w:rPr>
-                <w:lang w:val="en-US"/>
-              </w:rPr>
-            </w:pPr>
-            <w:r>
-              <w:t>Прослои</w:t>
-            </w:r>
-            <w:r>
-              <w:rPr>
-                <w:lang w:val="en-US"/>
-              </w:rPr>
-              <w:t>:</w:t>
-            </w:r>
-            <w:r>
-              <w:rPr>
-                <w:lang w:val="en-US"/>
-              </w:rPr>
-              <w:t xml:space="preserve"> {{ elem</w:t>
-            </w:r>
-            <w:r>
-              <w:rPr>
-                <w:lang w:val="en-US"/>
-              </w:rPr>
-              <w:t>.</w:t>
-            </w:r>
-            <w:r>
-              <w:rPr>
-                <w:lang w:val="en-US"/>
-              </w:rPr>
-              <w:t>interlayers }}</w:t>
-            </w:r>
-          </w:p>
         </w:tc>
         <w:tc>
           <w:tcPr>
@@ -4836,10 +4786,43 @@
             <w:pPr>
               <w:jc w:val="center"/>
               <w:cnfStyle w:val="000000000000" w:firstRow="0" w:lastRow="0" w:firstColumn="0" w:lastColumn="0" w:oddVBand="0" w:evenVBand="0" w:oddHBand="0" w:evenHBand="0" w:firstRowFirstColumn="0" w:firstRowLastColumn="0" w:lastRowFirstColumn="0" w:lastRowLastColumn="0"/>
+            </w:pPr>
+            <w:r>
               <w:rPr>
                 <w:lang w:val="en-US"/>
               </w:rPr>
-            </w:pPr>
+              <w:t xml:space="preserve">{{ </w:t>
+            </w:r>
+            <w:r>
+              <w:rPr>
+                <w:lang w:val="en-US"/>
+              </w:rPr>
+              <w:t>elem.</w:t>
+            </w:r>
+            <w:r>
+              <w:rPr>
+                <w:lang w:val="en-US"/>
+              </w:rPr>
+              <w:t>bedding</w:t>
+            </w:r>
+            <w:r>
+              <w:rPr>
+                <w:lang w:val="en-US"/>
+              </w:rPr>
+              <w:t>_</w:t>
+            </w:r>
+            <w:r>
+              <w:rPr>
+                <w:lang w:val="en-US"/>
+              </w:rPr>
+              <w:t>depth</w:t>
+            </w:r>
+            <w:r>
+              <w:rPr>
+                <w:lang w:val="en-US"/>
+              </w:rPr>
+              <w:t xml:space="preserve"> }}</w:t>
+            </w:r>
           </w:p>
         </w:tc>
       </w:tr>
@@ -7894,7 +7877,7 @@
 </file>
 
 <file path=word/numbering.xml><?xml version="1.0" encoding="utf-8"?>
-<w:numbering xmlns:wpc="http://schemas.microsoft.com/office/word/2010/wordprocessingCanvas" xmlns:cx="http://schemas.microsoft.com/office/drawing/2014/chartex" xmlns:cx1="http://schemas.microsoft.com/office/drawing/2015/9/8/chartex" xmlns:cx2="http://schemas.microsoft.com/office/drawing/2015/10/21/chartex" xmlns:cx3="http://schemas.microsoft.com/office/drawing/2016/5/9/chartex" xmlns:cx4="http://schemas.microsoft.com/office/drawing/2016/5/10/chartex" xmlns:cx5="http://schemas.microsoft.com/office/drawing/2016/5/11/chartex" xmlns:cx6="http://schemas.microsoft.com/office/drawing/2016/5/12/chartex" xmlns:cx7="http://schemas.microsoft.com/office/drawing/2016/5/13/chartex" xmlns:cx8="http://schemas.microsoft.com/office/drawing/2016/5/14/chartex" xmlns:mc="http://schemas.openxmlformats.org/markup-compatibility/2006" xmlns:aink="http://schemas.microsoft.com/office/drawing/2016/ink" xmlns:am3d="http://schemas.microsoft.com/office/drawing/2017/model3d" xmlns:o="urn:schemas-microsoft-com:office:office" xmlns:oel="http://schemas.microsoft.com/office/2019/extlst" xmlns:r="http://schemas.openxmlformats.org/officeDocument/2006/relationships" xmlns:m="http://schemas.openxmlformats.org/officeDocument/2006/math" xmlns:v="urn:schemas-microsoft-com:vml" xmlns:wp14="http://schemas.microsoft.com/office/word/2010/wordprocessingDrawing" xmlns:wp="http://schemas.openxmlformats.org/drawingml/2006/wordprocessingDrawing" xmlns:w10="urn:schemas-microsoft-com:office:word" xmlns:w="http://schemas.openxmlformats.org/wordprocessingml/2006/main" xmlns:w14="http://schemas.microsoft.com/office/word/2010/wordml" xmlns:w15="http://schemas.microsoft.com/office/word/2012/wordml" xmlns:w16cex="http://schemas.microsoft.com/office/word/2018/wordml/cex" xmlns:w16cid="http://schemas.microsoft.com/office/word/2016/wordml/cid" xmlns:w16="http://schemas.microsoft.com/office/word/2018/wordml" xmlns:w16du="http://schemas.microsoft.com/office/word/2023/wordml/word16du" xmlns:w16sdtdh="http://schemas.microsoft.com/office/word/2020/wordml/sdtdatahash" xmlns:w16se="http://schemas.microsoft.com/office/word/2015/wordml/symex" xmlns:wpg="http://schemas.microsoft.com/office/word/2010/wordprocessingGroup" xmlns:wpi="http://schemas.microsoft.com/office/word/2010/wordprocessingInk" xmlns:wne="http://schemas.microsoft.com/office/word/2006/wordml" xmlns:wps="http://schemas.microsoft.com/office/word/2010/wordprocessingShape" mc:Ignorable="w14 w15 w16se w16cid w16 w16cex w16sdtdh wp14">
+<w:numbering xmlns:wpc="http://schemas.microsoft.com/office/word/2010/wordprocessingCanvas" xmlns:cx="http://schemas.microsoft.com/office/drawing/2014/chartex" xmlns:cx1="http://schemas.microsoft.com/office/drawing/2015/9/8/chartex" xmlns:cx2="http://schemas.microsoft.com/office/drawing/2015/10/21/chartex" xmlns:cx3="http://schemas.microsoft.com/office/drawing/2016/5/9/chartex" xmlns:cx4="http://schemas.microsoft.com/office/drawing/2016/5/10/chartex" xmlns:cx5="http://schemas.microsoft.com/office/drawing/2016/5/11/chartex" xmlns:cx6="http://schemas.microsoft.com/office/drawing/2016/5/12/chartex" xmlns:cx7="http://schemas.microsoft.com/office/drawing/2016/5/13/chartex" xmlns:cx8="http://schemas.microsoft.com/office/drawing/2016/5/14/chartex" xmlns:mc="http://schemas.openxmlformats.org/markup-compatibility/2006" xmlns:aink="http://schemas.microsoft.com/office/drawing/2016/ink" xmlns:am3d="http://schemas.microsoft.com/office/drawing/2017/model3d" xmlns:o="urn:schemas-microsoft-com:office:office" xmlns:oel="http://schemas.microsoft.com/office/2019/extlst" xmlns:r="http://schemas.openxmlformats.org/officeDocument/2006/relationships" xmlns:m="http://schemas.openxmlformats.org/officeDocument/2006/math" xmlns:v="urn:schemas-microsoft-com:vml" xmlns:wp14="http://schemas.microsoft.com/office/word/2010/wordprocessingDrawing" xmlns:wp="http://schemas.openxmlformats.org/drawingml/2006/wordprocessingDrawing" xmlns:w10="urn:schemas-microsoft-com:office:word" xmlns:w="http://schemas.openxmlformats.org/wordprocessingml/2006/main" xmlns:w14="http://schemas.microsoft.com/office/word/2010/wordml" xmlns:w15="http://schemas.microsoft.com/office/word/2012/wordml" xmlns:w16cex="http://schemas.microsoft.com/office/word/2018/wordml/cex" xmlns:w16cid="http://schemas.microsoft.com/office/word/2016/wordml/cid" xmlns:w16="http://schemas.microsoft.com/office/word/2018/wordml" xmlns:w16sdtdh="http://schemas.microsoft.com/office/word/2020/wordml/sdtdatahash" xmlns:w16se="http://schemas.microsoft.com/office/word/2015/wordml/symex" xmlns:wpg="http://schemas.microsoft.com/office/word/2010/wordprocessingGroup" xmlns:wpi="http://schemas.microsoft.com/office/word/2010/wordprocessingInk" xmlns:wne="http://schemas.microsoft.com/office/word/2006/wordml" xmlns:wps="http://schemas.microsoft.com/office/word/2010/wordprocessingShape" mc:Ignorable="w14 w15 w16se w16cid w16 w16cex w16sdtdh wp14">
   <w:abstractNum w:abstractNumId="0" w15:restartNumberingAfterBreak="0">
     <w:nsid w:val="00000002"/>
     <w:multiLevelType w:val="singleLevel"/>

</xml_diff>

<commit_message>
add a lot of fixes
</commit_message>
<xml_diff>
--- a/well_passport/fixtures/template_1.docx
+++ b/well_passport/fixtures/template_1.docx
@@ -1,6 +1,6 @@
 
 <file path=word/document.xml><?xml version="1.0" encoding="utf-8"?>
-<w:document xmlns:wpc="http://schemas.microsoft.com/office/word/2010/wordprocessingCanvas" xmlns:cx="http://schemas.microsoft.com/office/drawing/2014/chartex" xmlns:cx1="http://schemas.microsoft.com/office/drawing/2015/9/8/chartex" xmlns:cx2="http://schemas.microsoft.com/office/drawing/2015/10/21/chartex" xmlns:cx3="http://schemas.microsoft.com/office/drawing/2016/5/9/chartex" xmlns:cx4="http://schemas.microsoft.com/office/drawing/2016/5/10/chartex" xmlns:cx5="http://schemas.microsoft.com/office/drawing/2016/5/11/chartex" xmlns:cx6="http://schemas.microsoft.com/office/drawing/2016/5/12/chartex" xmlns:cx7="http://schemas.microsoft.com/office/drawing/2016/5/13/chartex" xmlns:cx8="http://schemas.microsoft.com/office/drawing/2016/5/14/chartex" xmlns:mc="http://schemas.openxmlformats.org/markup-compatibility/2006" xmlns:aink="http://schemas.microsoft.com/office/drawing/2016/ink" xmlns:am3d="http://schemas.microsoft.com/office/drawing/2017/model3d" xmlns:o="urn:schemas-microsoft-com:office:office" xmlns:oel="http://schemas.microsoft.com/office/2019/extlst" xmlns:r="http://schemas.openxmlformats.org/officeDocument/2006/relationships" xmlns:m="http://schemas.openxmlformats.org/officeDocument/2006/math" xmlns:v="urn:schemas-microsoft-com:vml" xmlns:wp14="http://schemas.microsoft.com/office/word/2010/wordprocessingDrawing" xmlns:wp="http://schemas.openxmlformats.org/drawingml/2006/wordprocessingDrawing" xmlns:w10="urn:schemas-microsoft-com:office:word" xmlns:w="http://schemas.openxmlformats.org/wordprocessingml/2006/main" xmlns:w14="http://schemas.microsoft.com/office/word/2010/wordml" xmlns:w15="http://schemas.microsoft.com/office/word/2012/wordml" xmlns:w16cex="http://schemas.microsoft.com/office/word/2018/wordml/cex" xmlns:w16cid="http://schemas.microsoft.com/office/word/2016/wordml/cid" xmlns:w16="http://schemas.microsoft.com/office/word/2018/wordml" xmlns:w16du="http://schemas.microsoft.com/office/word/2023/wordml/word16du" xmlns:w16sdtdh="http://schemas.microsoft.com/office/word/2020/wordml/sdtdatahash" xmlns:w16se="http://schemas.microsoft.com/office/word/2015/wordml/symex" xmlns:wpg="http://schemas.microsoft.com/office/word/2010/wordprocessingGroup" xmlns:wpi="http://schemas.microsoft.com/office/word/2010/wordprocessingInk" xmlns:wne="http://schemas.microsoft.com/office/word/2006/wordml" xmlns:wps="http://schemas.microsoft.com/office/word/2010/wordprocessingShape" mc:Ignorable="w14 w15 w16se w16cid w16 w16cex w16sdtdh wp14">
+<w:document xmlns:wpc="http://schemas.microsoft.com/office/word/2010/wordprocessingCanvas" xmlns:cx="http://schemas.microsoft.com/office/drawing/2014/chartex" xmlns:cx1="http://schemas.microsoft.com/office/drawing/2015/9/8/chartex" xmlns:cx2="http://schemas.microsoft.com/office/drawing/2015/10/21/chartex" xmlns:cx3="http://schemas.microsoft.com/office/drawing/2016/5/9/chartex" xmlns:cx4="http://schemas.microsoft.com/office/drawing/2016/5/10/chartex" xmlns:cx5="http://schemas.microsoft.com/office/drawing/2016/5/11/chartex" xmlns:cx6="http://schemas.microsoft.com/office/drawing/2016/5/12/chartex" xmlns:cx7="http://schemas.microsoft.com/office/drawing/2016/5/13/chartex" xmlns:cx8="http://schemas.microsoft.com/office/drawing/2016/5/14/chartex" xmlns:mc="http://schemas.openxmlformats.org/markup-compatibility/2006" xmlns:aink="http://schemas.microsoft.com/office/drawing/2016/ink" xmlns:am3d="http://schemas.microsoft.com/office/drawing/2017/model3d" xmlns:o="urn:schemas-microsoft-com:office:office" xmlns:oel="http://schemas.microsoft.com/office/2019/extlst" xmlns:r="http://schemas.openxmlformats.org/officeDocument/2006/relationships" xmlns:m="http://schemas.openxmlformats.org/officeDocument/2006/math" xmlns:v="urn:schemas-microsoft-com:vml" xmlns:wp14="http://schemas.microsoft.com/office/word/2010/wordprocessingDrawing" xmlns:wp="http://schemas.openxmlformats.org/drawingml/2006/wordprocessingDrawing" xmlns:w10="urn:schemas-microsoft-com:office:word" xmlns:w="http://schemas.openxmlformats.org/wordprocessingml/2006/main" xmlns:w14="http://schemas.microsoft.com/office/word/2010/wordml" xmlns:w15="http://schemas.microsoft.com/office/word/2012/wordml" xmlns:w16cex="http://schemas.microsoft.com/office/word/2018/wordml/cex" xmlns:w16cid="http://schemas.microsoft.com/office/word/2016/wordml/cid" xmlns:w16="http://schemas.microsoft.com/office/word/2018/wordml" xmlns:w16sdtdh="http://schemas.microsoft.com/office/word/2020/wordml/sdtdatahash" xmlns:w16se="http://schemas.microsoft.com/office/word/2015/wordml/symex" xmlns:wpg="http://schemas.microsoft.com/office/word/2010/wordprocessingGroup" xmlns:wpi="http://schemas.microsoft.com/office/word/2010/wordprocessingInk" xmlns:wne="http://schemas.microsoft.com/office/word/2006/wordml" xmlns:wps="http://schemas.microsoft.com/office/word/2010/wordprocessingShape" mc:Ignorable="w14 w15 w16se w16cid w16 w16cex w16sdtdh wp14">
   <w:body>
     <w:tbl>
       <w:tblPr>
@@ -35,6 +35,7 @@
                 <w:rFonts w:ascii="Calibri" w:hAnsi="Calibri" w:cs="Calibri"/>
               </w:rPr>
             </w:pPr>
+            <w:proofErr w:type="gramStart"/>
             <w:r>
               <w:t xml:space="preserve">{{ </w:t>
             </w:r>
@@ -44,6 +45,7 @@
               </w:rPr>
               <w:t>logo</w:t>
             </w:r>
+            <w:proofErr w:type="gramEnd"/>
             <w:r>
               <w:t xml:space="preserve"> }}</w:t>
             </w:r>
@@ -171,6 +173,7 @@
           <w:szCs w:val="28"/>
         </w:rPr>
       </w:pPr>
+      <w:proofErr w:type="gramStart"/>
       <w:r>
         <w:rPr>
           <w:b/>
@@ -188,6 +191,7 @@
         </w:rPr>
         <w:t>passport</w:t>
       </w:r>
+      <w:proofErr w:type="gramEnd"/>
       <w:r>
         <w:rPr>
           <w:b/>
@@ -229,6 +233,7 @@
         </w:rPr>
         <w:t xml:space="preserve">Разведочно-эксплуатационной скважины № </w:t>
       </w:r>
+      <w:proofErr w:type="gramStart"/>
       <w:r>
         <w:rPr>
           <w:sz w:val="28"/>
@@ -244,6 +249,7 @@
         </w:rPr>
         <w:t>well</w:t>
       </w:r>
+      <w:proofErr w:type="gramEnd"/>
       <w:r>
         <w:rPr>
           <w:sz w:val="28"/>
@@ -300,6 +306,7 @@
           <w:szCs w:val="28"/>
         </w:rPr>
       </w:pPr>
+      <w:proofErr w:type="gramStart"/>
       <w:r>
         <w:rPr>
           <w:sz w:val="28"/>
@@ -315,6 +322,7 @@
         </w:rPr>
         <w:t>well</w:t>
       </w:r>
+      <w:proofErr w:type="gramEnd"/>
       <w:r>
         <w:rPr>
           <w:sz w:val="28"/>
@@ -676,13 +684,23 @@
         </w:rPr>
         <w:t xml:space="preserve">Москва </w:t>
       </w:r>
+      <w:proofErr w:type="gramStart"/>
       <w:r>
         <w:rPr>
           <w:sz w:val="28"/>
           <w:szCs w:val="28"/>
           <w:lang w:val="en-US"/>
         </w:rPr>
-        <w:t>{{ year_now }}</w:t>
+        <w:t>{{ year</w:t>
+      </w:r>
+      <w:proofErr w:type="gramEnd"/>
+      <w:r>
+        <w:rPr>
+          <w:sz w:val="28"/>
+          <w:szCs w:val="28"/>
+          <w:lang w:val="en-US"/>
+        </w:rPr>
+        <w:t>_now }}</w:t>
       </w:r>
       <w:r>
         <w:rPr>
@@ -1648,19 +1666,7 @@
               <w:rPr>
                 <w:lang w:val="en-US"/>
               </w:rPr>
-              <w:t xml:space="preserve">{%tr for elem in </w:t>
-            </w:r>
-            <w:r>
-              <w:rPr>
-                <w:lang w:val="en-US"/>
-              </w:rPr>
-              <w:t>pril</w:t>
-            </w:r>
-            <w:r>
-              <w:rPr>
-                <w:lang w:val="en-US"/>
-              </w:rPr>
-              <w:t xml:space="preserve"> %}</w:t>
+              <w:t>{%tr for elem in pril %}</w:t>
             </w:r>
           </w:p>
         </w:tc>
@@ -1684,6 +1690,7 @@
                 <w:szCs w:val="28"/>
               </w:rPr>
             </w:pPr>
+            <w:proofErr w:type="gramStart"/>
             <w:r>
               <w:rPr>
                 <w:sz w:val="28"/>
@@ -1716,6 +1723,7 @@
               </w:rPr>
               <w:t>.id</w:t>
             </w:r>
+            <w:proofErr w:type="gramEnd"/>
             <w:r>
               <w:rPr>
                 <w:sz w:val="28"/>
@@ -1750,6 +1758,7 @@
                 <w:szCs w:val="28"/>
               </w:rPr>
             </w:pPr>
+            <w:proofErr w:type="gramStart"/>
             <w:r>
               <w:rPr>
                 <w:sz w:val="28"/>
@@ -1774,6 +1783,7 @@
               </w:rPr>
               <w:t>name</w:t>
             </w:r>
+            <w:proofErr w:type="gramEnd"/>
             <w:r>
               <w:rPr>
                 <w:sz w:val="28"/>
@@ -1907,11 +1917,19 @@
                 <w:lang w:val="en-US"/>
               </w:rPr>
             </w:pPr>
-            <w:r>
-              <w:rPr>
-                <w:lang w:val="en-US"/>
-              </w:rPr>
-              <w:t>{{ republic }}</w:t>
+            <w:proofErr w:type="gramStart"/>
+            <w:r>
+              <w:rPr>
+                <w:lang w:val="en-US"/>
+              </w:rPr>
+              <w:t>{{ republic</w:t>
+            </w:r>
+            <w:proofErr w:type="gramEnd"/>
+            <w:r>
+              <w:rPr>
+                <w:lang w:val="en-US"/>
+              </w:rPr>
+              <w:t xml:space="preserve"> }}</w:t>
             </w:r>
           </w:p>
         </w:tc>
@@ -1964,11 +1982,19 @@
             <w:pPr>
               <w:jc w:val="center"/>
             </w:pPr>
-            <w:r>
-              <w:rPr>
-                <w:lang w:val="en-US"/>
-              </w:rPr>
-              <w:t>{{ region }}</w:t>
+            <w:proofErr w:type="gramStart"/>
+            <w:r>
+              <w:rPr>
+                <w:lang w:val="en-US"/>
+              </w:rPr>
+              <w:t>{{ region</w:t>
+            </w:r>
+            <w:proofErr w:type="gramEnd"/>
+            <w:r>
+              <w:rPr>
+                <w:lang w:val="en-US"/>
+              </w:rPr>
+              <w:t xml:space="preserve"> }}</w:t>
             </w:r>
           </w:p>
         </w:tc>
@@ -2024,11 +2050,19 @@
             <w:pPr>
               <w:jc w:val="center"/>
             </w:pPr>
-            <w:r>
-              <w:rPr>
-                <w:lang w:val="en-US"/>
-              </w:rPr>
-              <w:t>{{ district }}</w:t>
+            <w:proofErr w:type="gramStart"/>
+            <w:r>
+              <w:rPr>
+                <w:lang w:val="en-US"/>
+              </w:rPr>
+              <w:t>{{ district</w:t>
+            </w:r>
+            <w:proofErr w:type="gramEnd"/>
+            <w:r>
+              <w:rPr>
+                <w:lang w:val="en-US"/>
+              </w:rPr>
+              <w:t xml:space="preserve"> }}</w:t>
             </w:r>
           </w:p>
         </w:tc>
@@ -2081,11 +2115,19 @@
             <w:pPr>
               <w:jc w:val="center"/>
             </w:pPr>
-            <w:r>
-              <w:rPr>
-                <w:lang w:val="en-US"/>
-              </w:rPr>
-              <w:t>{{ location }}</w:t>
+            <w:proofErr w:type="gramStart"/>
+            <w:r>
+              <w:rPr>
+                <w:lang w:val="en-US"/>
+              </w:rPr>
+              <w:t>{{ location</w:t>
+            </w:r>
+            <w:proofErr w:type="gramEnd"/>
+            <w:r>
+              <w:rPr>
+                <w:lang w:val="en-US"/>
+              </w:rPr>
+              <w:t xml:space="preserve"> }}</w:t>
             </w:r>
           </w:p>
         </w:tc>
@@ -2141,6 +2183,7 @@
                 <w:lang w:val="en-US"/>
               </w:rPr>
             </w:pPr>
+            <w:proofErr w:type="gramStart"/>
             <w:r>
               <w:rPr>
                 <w:lang w:val="en-US"/>
@@ -2153,6 +2196,7 @@
               </w:rPr>
               <w:t>well</w:t>
             </w:r>
+            <w:proofErr w:type="gramEnd"/>
             <w:r>
               <w:rPr>
                 <w:lang w:val="en-US"/>
@@ -2225,6 +2269,7 @@
                 <w:lang w:val="en-US"/>
               </w:rPr>
             </w:pPr>
+            <w:proofErr w:type="gramStart"/>
             <w:r>
               <w:rPr>
                 <w:lang w:val="en-US"/>
@@ -2234,6 +2279,7 @@
             <w:r>
               <w:t>mailing</w:t>
             </w:r>
+            <w:proofErr w:type="gramEnd"/>
             <w:r>
               <w:rPr>
                 <w:lang w:val="en-US"/>
@@ -2315,11 +2361,19 @@
                 <w:lang w:val="en-US"/>
               </w:rPr>
             </w:pPr>
-            <w:r>
-              <w:rPr>
-                <w:lang w:val="en-US"/>
-              </w:rPr>
-              <w:t>{{ NL }}</w:t>
+            <w:proofErr w:type="gramStart"/>
+            <w:r>
+              <w:rPr>
+                <w:lang w:val="en-US"/>
+              </w:rPr>
+              <w:t>{{ NL</w:t>
+            </w:r>
+            <w:proofErr w:type="gramEnd"/>
+            <w:r>
+              <w:rPr>
+                <w:lang w:val="en-US"/>
+              </w:rPr>
+              <w:t xml:space="preserve"> }}</w:t>
             </w:r>
           </w:p>
         </w:tc>
@@ -2356,11 +2410,19 @@
                 <w:lang w:val="en-US"/>
               </w:rPr>
             </w:pPr>
-            <w:r>
-              <w:rPr>
-                <w:lang w:val="en-US"/>
-              </w:rPr>
-              <w:t>{{ SL }}</w:t>
+            <w:proofErr w:type="gramStart"/>
+            <w:r>
+              <w:rPr>
+                <w:lang w:val="en-US"/>
+              </w:rPr>
+              <w:t>{{ SL</w:t>
+            </w:r>
+            <w:proofErr w:type="gramEnd"/>
+            <w:r>
+              <w:rPr>
+                <w:lang w:val="en-US"/>
+              </w:rPr>
+              <w:t xml:space="preserve"> }}</w:t>
             </w:r>
           </w:p>
         </w:tc>
@@ -2432,11 +2494,19 @@
                 <w:lang w:val="en-US"/>
               </w:rPr>
             </w:pPr>
-            <w:r>
-              <w:rPr>
-                <w:lang w:val="en-US"/>
-              </w:rPr>
-              <w:t>{{ ground_level }}</w:t>
+            <w:proofErr w:type="gramStart"/>
+            <w:r>
+              <w:rPr>
+                <w:lang w:val="en-US"/>
+              </w:rPr>
+              <w:t>{{ ground</w:t>
+            </w:r>
+            <w:proofErr w:type="gramEnd"/>
+            <w:r>
+              <w:rPr>
+                <w:lang w:val="en-US"/>
+              </w:rPr>
+              <w:t>_level }}</w:t>
             </w:r>
           </w:p>
         </w:tc>
@@ -2492,11 +2562,19 @@
                 <w:lang w:val="en-US"/>
               </w:rPr>
             </w:pPr>
-            <w:r>
-              <w:rPr>
-                <w:lang w:val="en-US"/>
-              </w:rPr>
-              <w:t>{{ well_type }}</w:t>
+            <w:proofErr w:type="gramStart"/>
+            <w:r>
+              <w:rPr>
+                <w:lang w:val="en-US"/>
+              </w:rPr>
+              <w:t>{{ well</w:t>
+            </w:r>
+            <w:proofErr w:type="gramEnd"/>
+            <w:r>
+              <w:rPr>
+                <w:lang w:val="en-US"/>
+              </w:rPr>
+              <w:t>_type }}</w:t>
             </w:r>
           </w:p>
         </w:tc>
@@ -2552,11 +2630,19 @@
                 <w:lang w:val="en-US"/>
               </w:rPr>
             </w:pPr>
-            <w:r>
-              <w:rPr>
-                <w:lang w:val="en-US"/>
-              </w:rPr>
-              <w:t>{{ well_purpose }}</w:t>
+            <w:proofErr w:type="gramStart"/>
+            <w:r>
+              <w:rPr>
+                <w:lang w:val="en-US"/>
+              </w:rPr>
+              <w:t>{{ well</w:t>
+            </w:r>
+            <w:proofErr w:type="gramEnd"/>
+            <w:r>
+              <w:rPr>
+                <w:lang w:val="en-US"/>
+              </w:rPr>
+              <w:t>_purpose }}</w:t>
             </w:r>
           </w:p>
         </w:tc>
@@ -2578,12 +2664,20 @@
           <w:lang w:val="en-US"/>
         </w:rPr>
       </w:pPr>
+      <w:proofErr w:type="gramStart"/>
       <w:r>
         <w:rPr>
           <w:lang w:val="en-US"/>
         </w:rPr>
         <w:lastRenderedPageBreak/>
-        <w:t>{{ map }}</w:t>
+        <w:t>{{ map</w:t>
+      </w:r>
+      <w:proofErr w:type="gramEnd"/>
+      <w:r>
+        <w:rPr>
+          <w:lang w:val="en-US"/>
+        </w:rPr>
+        <w:t xml:space="preserve"> }}</w:t>
       </w:r>
     </w:p>
     <w:p>
@@ -2693,6 +2787,7 @@
                 <w:lang w:val="en-US"/>
               </w:rPr>
             </w:pPr>
+            <w:proofErr w:type="gramStart"/>
             <w:r>
               <w:rPr>
                 <w:lang w:val="en-US"/>
@@ -2705,6 +2800,7 @@
               </w:rPr>
               <w:t>drilling</w:t>
             </w:r>
+            <w:proofErr w:type="gramEnd"/>
             <w:r>
               <w:t>_</w:t>
             </w:r>
@@ -2775,11 +2871,19 @@
             <w:pPr>
               <w:jc w:val="center"/>
             </w:pPr>
-            <w:r>
-              <w:rPr>
-                <w:lang w:val="en-US"/>
-              </w:rPr>
-              <w:t>{{ rig }}</w:t>
+            <w:proofErr w:type="gramStart"/>
+            <w:r>
+              <w:rPr>
+                <w:lang w:val="en-US"/>
+              </w:rPr>
+              <w:t>{{ rig</w:t>
+            </w:r>
+            <w:proofErr w:type="gramEnd"/>
+            <w:r>
+              <w:rPr>
+                <w:lang w:val="en-US"/>
+              </w:rPr>
+              <w:t xml:space="preserve"> }}</w:t>
             </w:r>
           </w:p>
         </w:tc>
@@ -2819,6 +2923,7 @@
                 <w:lang w:val="en-US"/>
               </w:rPr>
             </w:pPr>
+            <w:proofErr w:type="gramStart"/>
             <w:r>
               <w:rPr>
                 <w:lang w:val="en-US"/>
@@ -2831,6 +2936,7 @@
               </w:rPr>
               <w:t>project</w:t>
             </w:r>
+            <w:proofErr w:type="gramEnd"/>
             <w:r>
               <w:rPr>
                 <w:lang w:val="en-US"/>
@@ -2887,12 +2993,14 @@
                 <w:lang w:val="en-US"/>
               </w:rPr>
             </w:pPr>
+            <w:proofErr w:type="gramStart"/>
             <w:r>
               <w:rPr>
                 <w:lang w:val="en-US"/>
               </w:rPr>
               <w:t>{{ drilling</w:t>
             </w:r>
+            <w:proofErr w:type="gramEnd"/>
             <w:r>
               <w:rPr>
                 <w:lang w:val="en-US"/>
@@ -2940,11 +3048,19 @@
             <w:pPr>
               <w:jc w:val="center"/>
             </w:pPr>
-            <w:r>
-              <w:rPr>
-                <w:lang w:val="en-US"/>
-              </w:rPr>
-              <w:t>{{ start }}</w:t>
+            <w:proofErr w:type="gramStart"/>
+            <w:r>
+              <w:rPr>
+                <w:lang w:val="en-US"/>
+              </w:rPr>
+              <w:t>{{ start</w:t>
+            </w:r>
+            <w:proofErr w:type="gramEnd"/>
+            <w:r>
+              <w:rPr>
+                <w:lang w:val="en-US"/>
+              </w:rPr>
+              <w:t xml:space="preserve"> }}</w:t>
             </w:r>
             <w:r>
               <w:t xml:space="preserve"> г</w:t>
@@ -2985,11 +3101,19 @@
             <w:pPr>
               <w:jc w:val="center"/>
             </w:pPr>
-            <w:r>
-              <w:rPr>
-                <w:lang w:val="en-US"/>
-              </w:rPr>
-              <w:t>{{ end }}</w:t>
+            <w:proofErr w:type="gramStart"/>
+            <w:r>
+              <w:rPr>
+                <w:lang w:val="en-US"/>
+              </w:rPr>
+              <w:t>{{ end</w:t>
+            </w:r>
+            <w:proofErr w:type="gramEnd"/>
+            <w:r>
+              <w:rPr>
+                <w:lang w:val="en-US"/>
+              </w:rPr>
+              <w:t xml:space="preserve"> }}</w:t>
             </w:r>
             <w:r>
               <w:t xml:space="preserve"> г</w:t>
@@ -3030,11 +3154,19 @@
             <w:pPr>
               <w:jc w:val="center"/>
             </w:pPr>
-            <w:r>
-              <w:rPr>
-                <w:lang w:val="en-US"/>
-              </w:rPr>
-              <w:t>{{ finishing }}</w:t>
+            <w:proofErr w:type="gramStart"/>
+            <w:r>
+              <w:rPr>
+                <w:lang w:val="en-US"/>
+              </w:rPr>
+              <w:t>{{ finishing</w:t>
+            </w:r>
+            <w:proofErr w:type="gramEnd"/>
+            <w:r>
+              <w:rPr>
+                <w:lang w:val="en-US"/>
+              </w:rPr>
+              <w:t xml:space="preserve"> }}</w:t>
             </w:r>
             <w:r>
               <w:t xml:space="preserve"> г</w:t>
@@ -3066,11 +3198,11 @@
         <w:tblLook w:val="04A0" w:firstRow="1" w:lastRow="0" w:firstColumn="1" w:lastColumn="0" w:noHBand="0" w:noVBand="1"/>
       </w:tblPr>
       <w:tblGrid>
-        <w:gridCol w:w="2377"/>
-        <w:gridCol w:w="1797"/>
-        <w:gridCol w:w="1799"/>
-        <w:gridCol w:w="1799"/>
-        <w:gridCol w:w="1799"/>
+        <w:gridCol w:w="3406"/>
+        <w:gridCol w:w="1485"/>
+        <w:gridCol w:w="1964"/>
+        <w:gridCol w:w="1068"/>
+        <w:gridCol w:w="1648"/>
       </w:tblGrid>
       <w:tr>
         <w:trPr>
@@ -3080,7 +3212,7 @@
         <w:tc>
           <w:tcPr>
             <w:cnfStyle w:val="001000000000" w:firstRow="0" w:lastRow="0" w:firstColumn="1" w:lastColumn="0" w:oddVBand="0" w:evenVBand="0" w:oddHBand="0" w:evenHBand="0" w:firstRowFirstColumn="0" w:firstRowLastColumn="0" w:lastRowFirstColumn="0" w:lastRowLastColumn="0"/>
-            <w:tcW w:w="1241" w:type="pct"/>
+            <w:tcW w:w="1779" w:type="pct"/>
           </w:tcPr>
           <w:p>
             <w:pPr>
@@ -3093,7 +3225,7 @@
         </w:tc>
         <w:tc>
           <w:tcPr>
-            <w:tcW w:w="3759" w:type="pct"/>
+            <w:tcW w:w="3221" w:type="pct"/>
             <w:gridSpan w:val="4"/>
           </w:tcPr>
           <w:p>
@@ -3115,7 +3247,7 @@
         <w:tc>
           <w:tcPr>
             <w:cnfStyle w:val="001000000000" w:firstRow="0" w:lastRow="0" w:firstColumn="1" w:lastColumn="0" w:oddVBand="0" w:evenVBand="0" w:oddHBand="0" w:evenHBand="0" w:firstRowFirstColumn="0" w:firstRowLastColumn="0" w:lastRowFirstColumn="0" w:lastRowLastColumn="0"/>
-            <w:tcW w:w="1241" w:type="pct"/>
+            <w:tcW w:w="1779" w:type="pct"/>
             <w:vAlign w:val="center"/>
           </w:tcPr>
           <w:p>
@@ -3126,7 +3258,7 @@
         </w:tc>
         <w:tc>
           <w:tcPr>
-            <w:tcW w:w="3759" w:type="pct"/>
+            <w:tcW w:w="3221" w:type="pct"/>
             <w:gridSpan w:val="4"/>
             <w:vAlign w:val="center"/>
           </w:tcPr>
@@ -3135,11 +3267,19 @@
               <w:jc w:val="center"/>
               <w:cnfStyle w:val="000000100000" w:firstRow="0" w:lastRow="0" w:firstColumn="0" w:lastColumn="0" w:oddVBand="0" w:evenVBand="0" w:oddHBand="1" w:evenHBand="0" w:firstRowFirstColumn="0" w:firstRowLastColumn="0" w:lastRowFirstColumn="0" w:lastRowLastColumn="0"/>
             </w:pPr>
-            <w:r>
-              <w:rPr>
-                <w:lang w:val="en-US"/>
-              </w:rPr>
-              <w:t>{{ well_depth }}</w:t>
+            <w:proofErr w:type="gramStart"/>
+            <w:r>
+              <w:rPr>
+                <w:lang w:val="en-US"/>
+              </w:rPr>
+              <w:t>{{ well</w:t>
+            </w:r>
+            <w:proofErr w:type="gramEnd"/>
+            <w:r>
+              <w:rPr>
+                <w:lang w:val="en-US"/>
+              </w:rPr>
+              <w:t>_depth }}</w:t>
             </w:r>
           </w:p>
         </w:tc>
@@ -3152,7 +3292,7 @@
         <w:tc>
           <w:tcPr>
             <w:cnfStyle w:val="001000000000" w:firstRow="0" w:lastRow="0" w:firstColumn="1" w:lastColumn="0" w:oddVBand="0" w:evenVBand="0" w:oddHBand="0" w:evenHBand="0" w:firstRowFirstColumn="0" w:firstRowLastColumn="0" w:lastRowFirstColumn="0" w:lastRowLastColumn="0"/>
-            <w:tcW w:w="1241" w:type="pct"/>
+            <w:tcW w:w="1779" w:type="pct"/>
             <w:vAlign w:val="center"/>
           </w:tcPr>
           <w:p>
@@ -3163,7 +3303,7 @@
         </w:tc>
         <w:tc>
           <w:tcPr>
-            <w:tcW w:w="939" w:type="pct"/>
+            <w:tcW w:w="776" w:type="pct"/>
             <w:vAlign w:val="center"/>
           </w:tcPr>
           <w:p>
@@ -3189,7 +3329,7 @@
         </w:tc>
         <w:tc>
           <w:tcPr>
-            <w:tcW w:w="940" w:type="pct"/>
+            <w:tcW w:w="1026" w:type="pct"/>
             <w:vAlign w:val="center"/>
           </w:tcPr>
           <w:p>
@@ -3204,6 +3344,7 @@
                 <w:lang w:val="en-US"/>
               </w:rPr>
             </w:pPr>
+            <w:proofErr w:type="gramStart"/>
             <w:r>
               <w:rPr>
                 <w:rFonts w:ascii="Calibri" w:hAnsi="Calibri" w:cs="Calibri"/>
@@ -3212,16 +3353,10 @@
                 <w:szCs w:val="20"/>
                 <w:lang w:val="en-US"/>
               </w:rPr>
-              <w:t>{{ elem_o.D }}</w:t>
-            </w:r>
-          </w:p>
-          <w:p>
-            <w:pPr>
-              <w:pBdr>
-                <w:top w:val="single" w:sz="4" w:space="1" w:color="auto"/>
-              </w:pBdr>
-              <w:jc w:val="center"/>
-              <w:cnfStyle w:val="000000000000" w:firstRow="0" w:lastRow="0" w:firstColumn="0" w:lastColumn="0" w:oddVBand="0" w:evenVBand="0" w:oddHBand="0" w:evenHBand="0" w:firstRowFirstColumn="0" w:firstRowLastColumn="0" w:lastRowFirstColumn="0" w:lastRowLastColumn="0"/>
+              <w:t>{{ elem</w:t>
+            </w:r>
+            <w:proofErr w:type="gramEnd"/>
+            <w:r>
               <w:rPr>
                 <w:rFonts w:ascii="Calibri" w:hAnsi="Calibri" w:cs="Calibri"/>
                 <w:iCs/>
@@ -3229,8 +3364,16 @@
                 <w:szCs w:val="20"/>
                 <w:lang w:val="en-US"/>
               </w:rPr>
-            </w:pPr>
-            <w:r>
+              <w:t>_o.D }}</w:t>
+            </w:r>
+          </w:p>
+          <w:p>
+            <w:pPr>
+              <w:pBdr>
+                <w:top w:val="single" w:sz="4" w:space="1" w:color="auto"/>
+              </w:pBdr>
+              <w:jc w:val="center"/>
+              <w:cnfStyle w:val="000000000000" w:firstRow="0" w:lastRow="0" w:firstColumn="0" w:lastColumn="0" w:oddVBand="0" w:evenVBand="0" w:oddHBand="0" w:evenHBand="0" w:firstRowFirstColumn="0" w:firstRowLastColumn="0" w:lastRowFirstColumn="0" w:lastRowLastColumn="0"/>
               <w:rPr>
                 <w:rFonts w:ascii="Calibri" w:hAnsi="Calibri" w:cs="Calibri"/>
                 <w:iCs/>
@@ -3238,80 +3381,83 @@
                 <w:szCs w:val="20"/>
                 <w:lang w:val="en-US"/>
               </w:rPr>
-              <w:t>{{ elem_o.from }}-{{ elem_o.till }}</w:t>
-            </w:r>
-          </w:p>
-          <w:p>
-            <w:pPr>
-              <w:jc w:val="center"/>
-              <w:cnfStyle w:val="000000000000" w:firstRow="0" w:lastRow="0" w:firstColumn="0" w:lastColumn="0" w:oddVBand="0" w:evenVBand="0" w:oddHBand="0" w:evenHBand="0" w:firstRowFirstColumn="0" w:firstRowLastColumn="0" w:lastRowFirstColumn="0" w:lastRowLastColumn="0"/>
-              <w:rPr>
-                <w:iCs/>
-                <w:sz w:val="20"/>
-                <w:szCs w:val="20"/>
-                <w:lang w:val="en-US"/>
-              </w:rPr>
-            </w:pPr>
-          </w:p>
-        </w:tc>
-        <w:tc>
-          <w:tcPr>
-            <w:tcW w:w="940" w:type="pct"/>
-            <w:vAlign w:val="center"/>
-          </w:tcPr>
-          <w:p>
-            <w:pPr>
-              <w:jc w:val="center"/>
-              <w:cnfStyle w:val="000000000000" w:firstRow="0" w:lastRow="0" w:firstColumn="0" w:lastColumn="0" w:oddVBand="0" w:evenVBand="0" w:oddHBand="0" w:evenHBand="0" w:firstRowFirstColumn="0" w:firstRowLastColumn="0" w:lastRowFirstColumn="0" w:lastRowLastColumn="0"/>
-              <w:rPr>
-                <w:sz w:val="20"/>
-                <w:szCs w:val="20"/>
-              </w:rPr>
-            </w:pPr>
-            <w:r>
-              <w:rPr>
-                <w:sz w:val="20"/>
-                <w:szCs w:val="20"/>
-              </w:rPr>
-              <w:t>{%tc endfor %}</w:t>
-            </w:r>
-          </w:p>
-        </w:tc>
-        <w:tc>
-          <w:tcPr>
-            <w:tcW w:w="940" w:type="pct"/>
-            <w:vAlign w:val="center"/>
-          </w:tcPr>
-          <w:p>
-            <w:pPr>
-              <w:jc w:val="center"/>
-              <w:cnfStyle w:val="000000000000" w:firstRow="0" w:lastRow="0" w:firstColumn="0" w:lastColumn="0" w:oddVBand="0" w:evenVBand="0" w:oddHBand="0" w:evenHBand="0" w:firstRowFirstColumn="0" w:firstRowLastColumn="0" w:lastRowFirstColumn="0" w:lastRowLastColumn="0"/>
+            </w:pPr>
+            <w:proofErr w:type="gramStart"/>
+            <w:r>
               <w:rPr>
                 <w:rFonts w:ascii="Calibri" w:hAnsi="Calibri" w:cs="Calibri"/>
                 <w:iCs/>
                 <w:sz w:val="20"/>
                 <w:szCs w:val="20"/>
-              </w:rPr>
-            </w:pPr>
+                <w:lang w:val="en-US"/>
+              </w:rPr>
+              <w:t>{{ elem</w:t>
+            </w:r>
+            <w:proofErr w:type="gramEnd"/>
             <w:r>
               <w:rPr>
                 <w:rFonts w:ascii="Calibri" w:hAnsi="Calibri" w:cs="Calibri"/>
                 <w:iCs/>
                 <w:sz w:val="20"/>
                 <w:szCs w:val="20"/>
-              </w:rPr>
-              <w:t>{{ filter.</w:t>
-            </w:r>
-            <w:r>
+                <w:lang w:val="en-US"/>
+              </w:rPr>
+              <w:t>_o.from }}-{{ elem_o.till }}</w:t>
+            </w:r>
+          </w:p>
+          <w:p>
+            <w:pPr>
+              <w:jc w:val="center"/>
+              <w:cnfStyle w:val="000000000000" w:firstRow="0" w:lastRow="0" w:firstColumn="0" w:lastColumn="0" w:oddVBand="0" w:evenVBand="0" w:oddHBand="0" w:evenHBand="0" w:firstRowFirstColumn="0" w:firstRowLastColumn="0" w:lastRowFirstColumn="0" w:lastRowLastColumn="0"/>
+              <w:rPr>
+                <w:iCs/>
+                <w:sz w:val="20"/>
+                <w:szCs w:val="20"/>
+                <w:lang w:val="en-US"/>
+              </w:rPr>
+            </w:pPr>
+          </w:p>
+        </w:tc>
+        <w:tc>
+          <w:tcPr>
+            <w:tcW w:w="558" w:type="pct"/>
+            <w:vAlign w:val="center"/>
+          </w:tcPr>
+          <w:p>
+            <w:pPr>
+              <w:jc w:val="center"/>
+              <w:cnfStyle w:val="000000000000" w:firstRow="0" w:lastRow="0" w:firstColumn="0" w:lastColumn="0" w:oddVBand="0" w:evenVBand="0" w:oddHBand="0" w:evenHBand="0" w:firstRowFirstColumn="0" w:firstRowLastColumn="0" w:lastRowFirstColumn="0" w:lastRowLastColumn="0"/>
+              <w:rPr>
+                <w:sz w:val="20"/>
+                <w:szCs w:val="20"/>
+              </w:rPr>
+            </w:pPr>
+            <w:r>
+              <w:rPr>
+                <w:sz w:val="20"/>
+                <w:szCs w:val="20"/>
+              </w:rPr>
+              <w:t>{%tc endfor %}</w:t>
+            </w:r>
+          </w:p>
+        </w:tc>
+        <w:tc>
+          <w:tcPr>
+            <w:tcW w:w="861" w:type="pct"/>
+            <w:vAlign w:val="center"/>
+          </w:tcPr>
+          <w:p>
+            <w:pPr>
+              <w:jc w:val="center"/>
+              <w:cnfStyle w:val="000000000000" w:firstRow="0" w:lastRow="0" w:firstColumn="0" w:lastColumn="0" w:oddVBand="0" w:evenVBand="0" w:oddHBand="0" w:evenHBand="0" w:firstRowFirstColumn="0" w:firstRowLastColumn="0" w:lastRowFirstColumn="0" w:lastRowLastColumn="0"/>
               <w:rPr>
                 <w:rFonts w:ascii="Calibri" w:hAnsi="Calibri" w:cs="Calibri"/>
                 <w:iCs/>
                 <w:sz w:val="20"/>
                 <w:szCs w:val="20"/>
-                <w:lang w:val="en-US"/>
-              </w:rPr>
-              <w:t>D</w:t>
-            </w:r>
+              </w:rPr>
+            </w:pPr>
+            <w:proofErr w:type="gramStart"/>
             <w:r>
               <w:rPr>
                 <w:rFonts w:ascii="Calibri" w:hAnsi="Calibri" w:cs="Calibri"/>
@@ -3319,31 +3465,71 @@
                 <w:sz w:val="20"/>
                 <w:szCs w:val="20"/>
               </w:rPr>
-              <w:t xml:space="preserve"> }}</w:t>
-            </w:r>
-          </w:p>
-          <w:p>
-            <w:pPr>
-              <w:pBdr>
-                <w:top w:val="single" w:sz="4" w:space="1" w:color="auto"/>
-              </w:pBdr>
-              <w:jc w:val="center"/>
-              <w:cnfStyle w:val="000000000000" w:firstRow="0" w:lastRow="0" w:firstColumn="0" w:lastColumn="0" w:oddVBand="0" w:evenVBand="0" w:oddHBand="0" w:evenHBand="0" w:firstRowFirstColumn="0" w:firstRowLastColumn="0" w:lastRowFirstColumn="0" w:lastRowLastColumn="0"/>
+              <w:t>{{ filter</w:t>
+            </w:r>
+            <w:proofErr w:type="gramEnd"/>
+            <w:r>
               <w:rPr>
                 <w:rFonts w:ascii="Calibri" w:hAnsi="Calibri" w:cs="Calibri"/>
                 <w:iCs/>
                 <w:sz w:val="20"/>
                 <w:szCs w:val="20"/>
               </w:rPr>
-            </w:pPr>
+              <w:t>.</w:t>
+            </w:r>
             <w:r>
               <w:rPr>
                 <w:rFonts w:ascii="Calibri" w:hAnsi="Calibri" w:cs="Calibri"/>
                 <w:iCs/>
                 <w:sz w:val="20"/>
                 <w:szCs w:val="20"/>
-              </w:rPr>
-              <w:t>{{ filter.</w:t>
+                <w:lang w:val="en-US"/>
+              </w:rPr>
+              <w:t>D</w:t>
+            </w:r>
+            <w:r>
+              <w:rPr>
+                <w:rFonts w:ascii="Calibri" w:hAnsi="Calibri" w:cs="Calibri"/>
+                <w:iCs/>
+                <w:sz w:val="20"/>
+                <w:szCs w:val="20"/>
+              </w:rPr>
+              <w:t xml:space="preserve"> }}</w:t>
+            </w:r>
+          </w:p>
+          <w:p>
+            <w:pPr>
+              <w:pBdr>
+                <w:top w:val="single" w:sz="4" w:space="1" w:color="auto"/>
+              </w:pBdr>
+              <w:jc w:val="center"/>
+              <w:cnfStyle w:val="000000000000" w:firstRow="0" w:lastRow="0" w:firstColumn="0" w:lastColumn="0" w:oddVBand="0" w:evenVBand="0" w:oddHBand="0" w:evenHBand="0" w:firstRowFirstColumn="0" w:firstRowLastColumn="0" w:lastRowFirstColumn="0" w:lastRowLastColumn="0"/>
+              <w:rPr>
+                <w:rFonts w:ascii="Calibri" w:hAnsi="Calibri" w:cs="Calibri"/>
+                <w:iCs/>
+                <w:sz w:val="20"/>
+                <w:szCs w:val="20"/>
+              </w:rPr>
+            </w:pPr>
+            <w:proofErr w:type="gramStart"/>
+            <w:r>
+              <w:rPr>
+                <w:rFonts w:ascii="Calibri" w:hAnsi="Calibri" w:cs="Calibri"/>
+                <w:iCs/>
+                <w:sz w:val="20"/>
+                <w:szCs w:val="20"/>
+              </w:rPr>
+              <w:t>{{ filter</w:t>
+            </w:r>
+            <w:proofErr w:type="gramEnd"/>
+            <w:r>
+              <w:rPr>
+                <w:rFonts w:ascii="Calibri" w:hAnsi="Calibri" w:cs="Calibri"/>
+                <w:iCs/>
+                <w:sz w:val="20"/>
+                <w:szCs w:val="20"/>
+              </w:rPr>
+              <w:t>.</w:t>
             </w:r>
             <w:r>
               <w:rPr>
@@ -3405,7 +3591,7 @@
         <w:tc>
           <w:tcPr>
             <w:cnfStyle w:val="001000000000" w:firstRow="0" w:lastRow="0" w:firstColumn="1" w:lastColumn="0" w:oddVBand="0" w:evenVBand="0" w:oddHBand="0" w:evenHBand="0" w:firstRowFirstColumn="0" w:firstRowLastColumn="0" w:lastRowFirstColumn="0" w:lastRowLastColumn="0"/>
-            <w:tcW w:w="1241" w:type="pct"/>
+            <w:tcW w:w="1779" w:type="pct"/>
             <w:vAlign w:val="center"/>
           </w:tcPr>
           <w:p>
@@ -3416,7 +3602,7 @@
         </w:tc>
         <w:tc>
           <w:tcPr>
-            <w:tcW w:w="3759" w:type="pct"/>
+            <w:tcW w:w="3221" w:type="pct"/>
             <w:gridSpan w:val="4"/>
             <w:vAlign w:val="center"/>
           </w:tcPr>
@@ -3434,6 +3620,7 @@
             <w:r>
               <w:t xml:space="preserve"> </w:t>
             </w:r>
+            <w:proofErr w:type="gramStart"/>
             <w:r>
               <w:t xml:space="preserve">{{ </w:t>
             </w:r>
@@ -3443,6 +3630,7 @@
               </w:rPr>
               <w:t>filter</w:t>
             </w:r>
+            <w:proofErr w:type="gramEnd"/>
             <w:r>
               <w:t>.</w:t>
             </w:r>
@@ -3605,6 +3793,7 @@
                 <w:lang w:val="en-US"/>
               </w:rPr>
             </w:pPr>
+            <w:proofErr w:type="gramStart"/>
             <w:r>
               <w:rPr>
                 <w:lang w:val="en-US"/>
@@ -3617,6 +3806,7 @@
               </w:rPr>
               <w:t>elem</w:t>
             </w:r>
+            <w:proofErr w:type="gramEnd"/>
             <w:r>
               <w:rPr>
                 <w:lang w:val="en-US"/>
@@ -3762,7 +3952,14 @@
               <w:rPr>
                 <w:lang w:val="en-US"/>
               </w:rPr>
-              <w:t xml:space="preserve">: {{ </w:t>
+              <w:t xml:space="preserve">: </w:t>
+            </w:r>
+            <w:proofErr w:type="gramStart"/>
+            <w:r>
+              <w:rPr>
+                <w:lang w:val="en-US"/>
+              </w:rPr>
+              <w:t xml:space="preserve">{{ </w:t>
             </w:r>
             <w:r>
               <w:rPr>
@@ -3770,6 +3967,7 @@
               </w:rPr>
               <w:t>filter</w:t>
             </w:r>
+            <w:proofErr w:type="gramEnd"/>
             <w:r>
               <w:rPr>
                 <w:lang w:val="en-US"/>
@@ -3808,7 +4006,7 @@
         <w:tc>
           <w:tcPr>
             <w:cnfStyle w:val="001000000000" w:firstRow="0" w:lastRow="0" w:firstColumn="1" w:lastColumn="0" w:oddVBand="0" w:evenVBand="0" w:oddHBand="0" w:evenHBand="0" w:firstRowFirstColumn="0" w:firstRowLastColumn="0" w:lastRowFirstColumn="0" w:lastRowLastColumn="0"/>
-            <w:tcW w:w="1241" w:type="pct"/>
+            <w:tcW w:w="1779" w:type="pct"/>
             <w:vAlign w:val="center"/>
           </w:tcPr>
           <w:p>
@@ -3819,7 +4017,7 @@
         </w:tc>
         <w:tc>
           <w:tcPr>
-            <w:tcW w:w="3759" w:type="pct"/>
+            <w:tcW w:w="3221" w:type="pct"/>
             <w:gridSpan w:val="4"/>
             <w:vAlign w:val="center"/>
           </w:tcPr>
@@ -3828,11 +4026,19 @@
               <w:jc w:val="center"/>
               <w:cnfStyle w:val="000000000000" w:firstRow="0" w:lastRow="0" w:firstColumn="0" w:lastColumn="0" w:oddVBand="0" w:evenVBand="0" w:oddHBand="0" w:evenHBand="0" w:firstRowFirstColumn="0" w:firstRowLastColumn="0" w:lastRowFirstColumn="0" w:lastRowLastColumn="0"/>
             </w:pPr>
-            <w:r>
-              <w:rPr>
-                <w:lang w:val="en-US"/>
-              </w:rPr>
-              <w:t>{{ static_lvl }}</w:t>
+            <w:proofErr w:type="gramStart"/>
+            <w:r>
+              <w:rPr>
+                <w:lang w:val="en-US"/>
+              </w:rPr>
+              <w:t>{{ static</w:t>
+            </w:r>
+            <w:proofErr w:type="gramEnd"/>
+            <w:r>
+              <w:rPr>
+                <w:lang w:val="en-US"/>
+              </w:rPr>
+              <w:t>_lvl }}</w:t>
             </w:r>
           </w:p>
         </w:tc>
@@ -3846,7 +4052,7 @@
         <w:tc>
           <w:tcPr>
             <w:cnfStyle w:val="001000000000" w:firstRow="0" w:lastRow="0" w:firstColumn="1" w:lastColumn="0" w:oddVBand="0" w:evenVBand="0" w:oddHBand="0" w:evenHBand="0" w:firstRowFirstColumn="0" w:firstRowLastColumn="0" w:lastRowFirstColumn="0" w:lastRowLastColumn="0"/>
-            <w:tcW w:w="1241" w:type="pct"/>
+            <w:tcW w:w="1779" w:type="pct"/>
             <w:vAlign w:val="center"/>
           </w:tcPr>
           <w:p>
@@ -3866,7 +4072,7 @@
         </w:tc>
         <w:tc>
           <w:tcPr>
-            <w:tcW w:w="3759" w:type="pct"/>
+            <w:tcW w:w="3221" w:type="pct"/>
             <w:gridSpan w:val="4"/>
             <w:vAlign w:val="center"/>
           </w:tcPr>
@@ -3878,11 +4084,19 @@
                 <w:lang w:val="en-US"/>
               </w:rPr>
             </w:pPr>
-            <w:r>
-              <w:rPr>
-                <w:lang w:val="en-US"/>
-              </w:rPr>
-              <w:t>{{ debit }}</w:t>
+            <w:proofErr w:type="gramStart"/>
+            <w:r>
+              <w:rPr>
+                <w:lang w:val="en-US"/>
+              </w:rPr>
+              <w:t>{{ debit</w:t>
+            </w:r>
+            <w:proofErr w:type="gramEnd"/>
+            <w:r>
+              <w:rPr>
+                <w:lang w:val="en-US"/>
+              </w:rPr>
+              <w:t xml:space="preserve"> }}</w:t>
             </w:r>
           </w:p>
         </w:tc>
@@ -3895,7 +4109,7 @@
         <w:tc>
           <w:tcPr>
             <w:cnfStyle w:val="001000000000" w:firstRow="0" w:lastRow="0" w:firstColumn="1" w:lastColumn="0" w:oddVBand="0" w:evenVBand="0" w:oddHBand="0" w:evenHBand="0" w:firstRowFirstColumn="0" w:firstRowLastColumn="0" w:lastRowFirstColumn="0" w:lastRowLastColumn="0"/>
-            <w:tcW w:w="1241" w:type="pct"/>
+            <w:tcW w:w="1779" w:type="pct"/>
             <w:vAlign w:val="center"/>
           </w:tcPr>
           <w:p>
@@ -3918,7 +4132,7 @@
         </w:tc>
         <w:tc>
           <w:tcPr>
-            <w:tcW w:w="3759" w:type="pct"/>
+            <w:tcW w:w="3221" w:type="pct"/>
             <w:gridSpan w:val="4"/>
             <w:vAlign w:val="center"/>
           </w:tcPr>
@@ -3927,11 +4141,19 @@
               <w:jc w:val="center"/>
               <w:cnfStyle w:val="000000000000" w:firstRow="0" w:lastRow="0" w:firstColumn="0" w:lastColumn="0" w:oddVBand="0" w:evenVBand="0" w:oddHBand="0" w:evenHBand="0" w:firstRowFirstColumn="0" w:firstRowLastColumn="0" w:lastRowFirstColumn="0" w:lastRowLastColumn="0"/>
             </w:pPr>
-            <w:r>
-              <w:rPr>
-                <w:lang w:val="en-US"/>
-              </w:rPr>
-              <w:t>{{ ud_debit }}</w:t>
+            <w:proofErr w:type="gramStart"/>
+            <w:r>
+              <w:rPr>
+                <w:lang w:val="en-US"/>
+              </w:rPr>
+              <w:t>{{ ud</w:t>
+            </w:r>
+            <w:proofErr w:type="gramEnd"/>
+            <w:r>
+              <w:rPr>
+                <w:lang w:val="en-US"/>
+              </w:rPr>
+              <w:t>_debit }}</w:t>
             </w:r>
           </w:p>
         </w:tc>
@@ -3945,7 +4167,7 @@
         <w:tc>
           <w:tcPr>
             <w:cnfStyle w:val="001000000000" w:firstRow="0" w:lastRow="0" w:firstColumn="1" w:lastColumn="0" w:oddVBand="0" w:evenVBand="0" w:oddHBand="0" w:evenHBand="0" w:firstRowFirstColumn="0" w:firstRowLastColumn="0" w:lastRowFirstColumn="0" w:lastRowLastColumn="0"/>
-            <w:tcW w:w="1241" w:type="pct"/>
+            <w:tcW w:w="1779" w:type="pct"/>
             <w:vAlign w:val="center"/>
           </w:tcPr>
           <w:p>
@@ -3956,7 +4178,7 @@
         </w:tc>
         <w:tc>
           <w:tcPr>
-            <w:tcW w:w="3759" w:type="pct"/>
+            <w:tcW w:w="3221" w:type="pct"/>
             <w:gridSpan w:val="4"/>
             <w:vAlign w:val="center"/>
           </w:tcPr>
@@ -3968,6 +4190,7 @@
                 <w:lang w:val="en-US"/>
               </w:rPr>
             </w:pPr>
+            <w:proofErr w:type="gramStart"/>
             <w:r>
               <w:rPr>
                 <w:lang w:val="en-US"/>
@@ -3980,6 +4203,7 @@
               </w:rPr>
               <w:t>lowering</w:t>
             </w:r>
+            <w:proofErr w:type="gramEnd"/>
             <w:r>
               <w:rPr>
                 <w:lang w:val="en-US"/>
@@ -3997,7 +4221,7 @@
         <w:tc>
           <w:tcPr>
             <w:cnfStyle w:val="001000000000" w:firstRow="0" w:lastRow="0" w:firstColumn="1" w:lastColumn="0" w:oddVBand="0" w:evenVBand="0" w:oddHBand="0" w:evenHBand="0" w:firstRowFirstColumn="0" w:firstRowLastColumn="0" w:lastRowFirstColumn="0" w:lastRowLastColumn="0"/>
-            <w:tcW w:w="1241" w:type="pct"/>
+            <w:tcW w:w="1779" w:type="pct"/>
             <w:vAlign w:val="center"/>
           </w:tcPr>
           <w:p>
@@ -4008,7 +4232,7 @@
         </w:tc>
         <w:tc>
           <w:tcPr>
-            <w:tcW w:w="3759" w:type="pct"/>
+            <w:tcW w:w="3221" w:type="pct"/>
             <w:gridSpan w:val="4"/>
             <w:vAlign w:val="center"/>
           </w:tcPr>
@@ -4017,11 +4241,19 @@
               <w:jc w:val="center"/>
               <w:cnfStyle w:val="000000000000" w:firstRow="0" w:lastRow="0" w:firstColumn="0" w:lastColumn="0" w:oddVBand="0" w:evenVBand="0" w:oddHBand="0" w:evenHBand="0" w:firstRowFirstColumn="0" w:firstRowLastColumn="0" w:lastRowFirstColumn="0" w:lastRowLastColumn="0"/>
             </w:pPr>
-            <w:r>
-              <w:rPr>
-                <w:lang w:val="en-US"/>
-              </w:rPr>
-              <w:t>{{ filter.column_type }}</w:t>
+            <w:proofErr w:type="gramStart"/>
+            <w:r>
+              <w:rPr>
+                <w:lang w:val="en-US"/>
+              </w:rPr>
+              <w:t>{{ filter</w:t>
+            </w:r>
+            <w:proofErr w:type="gramEnd"/>
+            <w:r>
+              <w:rPr>
+                <w:lang w:val="en-US"/>
+              </w:rPr>
+              <w:t>.column_type }}</w:t>
             </w:r>
           </w:p>
         </w:tc>
@@ -4118,11 +4350,19 @@
                 <w:lang w:val="en-US"/>
               </w:rPr>
             </w:pPr>
-            <w:r>
-              <w:rPr>
-                <w:lang w:val="en-US"/>
-              </w:rPr>
-              <w:t>{{ elem.D }}</w:t>
+            <w:proofErr w:type="gramStart"/>
+            <w:r>
+              <w:rPr>
+                <w:lang w:val="en-US"/>
+              </w:rPr>
+              <w:t>{{ elem</w:t>
+            </w:r>
+            <w:proofErr w:type="gramEnd"/>
+            <w:r>
+              <w:rPr>
+                <w:lang w:val="en-US"/>
+              </w:rPr>
+              <w:t>.D }}</w:t>
             </w:r>
           </w:p>
         </w:tc>
@@ -4153,11 +4393,19 @@
                 <w:lang w:val="en-US"/>
               </w:rPr>
             </w:pPr>
-            <w:r>
-              <w:rPr>
-                <w:lang w:val="en-US"/>
-              </w:rPr>
-              <w:t>{{ elem.from }}</w:t>
+            <w:proofErr w:type="gramStart"/>
+            <w:r>
+              <w:rPr>
+                <w:lang w:val="en-US"/>
+              </w:rPr>
+              <w:t>{{ elem</w:t>
+            </w:r>
+            <w:proofErr w:type="gramEnd"/>
+            <w:r>
+              <w:rPr>
+                <w:lang w:val="en-US"/>
+              </w:rPr>
+              <w:t>.from }}</w:t>
             </w:r>
           </w:p>
         </w:tc>
@@ -4182,11 +4430,19 @@
             <w:pPr>
               <w:jc w:val="center"/>
             </w:pPr>
-            <w:r>
-              <w:rPr>
-                <w:lang w:val="en-US"/>
-              </w:rPr>
-              <w:t>{{ elem.till }}</w:t>
+            <w:proofErr w:type="gramStart"/>
+            <w:r>
+              <w:rPr>
+                <w:lang w:val="en-US"/>
+              </w:rPr>
+              <w:t>{{ elem</w:t>
+            </w:r>
+            <w:proofErr w:type="gramEnd"/>
+            <w:r>
+              <w:rPr>
+                <w:lang w:val="en-US"/>
+              </w:rPr>
+              <w:t>.till }}</w:t>
             </w:r>
           </w:p>
         </w:tc>
@@ -4274,6 +4530,7 @@
             <w:pPr>
               <w:jc w:val="center"/>
             </w:pPr>
+            <w:proofErr w:type="gramStart"/>
             <w:r>
               <w:rPr>
                 <w:lang w:val="en-US"/>
@@ -4286,6 +4543,7 @@
               </w:rPr>
               <w:t>filter</w:t>
             </w:r>
+            <w:proofErr w:type="gramEnd"/>
             <w:r>
               <w:rPr>
                 <w:lang w:val="en-US"/>
@@ -4321,6 +4579,7 @@
                 <w:lang w:val="en-US"/>
               </w:rPr>
             </w:pPr>
+            <w:proofErr w:type="gramStart"/>
             <w:r>
               <w:rPr>
                 <w:lang w:val="en-US"/>
@@ -4333,6 +4592,7 @@
               </w:rPr>
               <w:t>filter</w:t>
             </w:r>
+            <w:proofErr w:type="gramEnd"/>
             <w:r>
               <w:rPr>
                 <w:lang w:val="en-US"/>
@@ -4368,6 +4628,7 @@
                 <w:lang w:val="en-US"/>
               </w:rPr>
             </w:pPr>
+            <w:proofErr w:type="gramStart"/>
             <w:r>
               <w:rPr>
                 <w:lang w:val="en-US"/>
@@ -4380,6 +4641,7 @@
               </w:rPr>
               <w:t>filter</w:t>
             </w:r>
+            <w:proofErr w:type="gramEnd"/>
             <w:r>
               <w:rPr>
                 <w:lang w:val="en-US"/>
@@ -4413,6 +4675,7 @@
                 <w:lang w:val="en-US"/>
               </w:rPr>
             </w:pPr>
+            <w:proofErr w:type="gramStart"/>
             <w:r>
               <w:rPr>
                 <w:lang w:val="en-US"/>
@@ -4425,6 +4688,7 @@
               </w:rPr>
               <w:t>filter</w:t>
             </w:r>
+            <w:proofErr w:type="gramEnd"/>
             <w:r>
               <w:rPr>
                 <w:lang w:val="en-US"/>
@@ -4534,11 +4798,19 @@
                 <w:lang w:val="en-US"/>
               </w:rPr>
             </w:pPr>
-            <w:r>
-              <w:rPr>
-                <w:lang w:val="en-US"/>
-              </w:rPr>
-              <w:t>{{ elem.from }}</w:t>
+            <w:proofErr w:type="gramStart"/>
+            <w:r>
+              <w:rPr>
+                <w:lang w:val="en-US"/>
+              </w:rPr>
+              <w:t>{{ elem</w:t>
+            </w:r>
+            <w:proofErr w:type="gramEnd"/>
+            <w:r>
+              <w:rPr>
+                <w:lang w:val="en-US"/>
+              </w:rPr>
+              <w:t>.from }}</w:t>
             </w:r>
           </w:p>
         </w:tc>
@@ -4565,11 +4837,19 @@
                 <w:lang w:val="en-US"/>
               </w:rPr>
             </w:pPr>
-            <w:r>
-              <w:rPr>
-                <w:lang w:val="en-US"/>
-              </w:rPr>
-              <w:t>{{ elem.till }}</w:t>
+            <w:proofErr w:type="gramStart"/>
+            <w:r>
+              <w:rPr>
+                <w:lang w:val="en-US"/>
+              </w:rPr>
+              <w:t>{{ elem</w:t>
+            </w:r>
+            <w:proofErr w:type="gramEnd"/>
+            <w:r>
+              <w:rPr>
+                <w:lang w:val="en-US"/>
+              </w:rPr>
+              <w:t>.till }}</w:t>
             </w:r>
           </w:p>
         </w:tc>
@@ -4586,11 +4866,19 @@
             <w:r>
               <w:t xml:space="preserve">м </w:t>
             </w:r>
-            <w:r>
-              <w:rPr>
-                <w:lang w:val="en-US"/>
-              </w:rPr>
-              <w:t>{{ elem.type }}</w:t>
+            <w:proofErr w:type="gramStart"/>
+            <w:r>
+              <w:rPr>
+                <w:lang w:val="en-US"/>
+              </w:rPr>
+              <w:t>{{ elem</w:t>
+            </w:r>
+            <w:proofErr w:type="gramEnd"/>
+            <w:r>
+              <w:rPr>
+                <w:lang w:val="en-US"/>
+              </w:rPr>
+              <w:t>.type }}</w:t>
             </w:r>
           </w:p>
         </w:tc>
@@ -4729,11 +5017,19 @@
                 <w:lang w:val="en-US"/>
               </w:rPr>
             </w:pPr>
-            <w:r>
-              <w:rPr>
-                <w:lang w:val="en-US"/>
-              </w:rPr>
-              <w:t>{{ elem_c.D }}</w:t>
+            <w:proofErr w:type="gramStart"/>
+            <w:r>
+              <w:rPr>
+                <w:lang w:val="en-US"/>
+              </w:rPr>
+              <w:t>{{ elem</w:t>
+            </w:r>
+            <w:proofErr w:type="gramEnd"/>
+            <w:r>
+              <w:rPr>
+                <w:lang w:val="en-US"/>
+              </w:rPr>
+              <w:t>_c.D }}</w:t>
             </w:r>
           </w:p>
         </w:tc>
@@ -4761,11 +5057,19 @@
                 <w:lang w:val="en-US"/>
               </w:rPr>
             </w:pPr>
-            <w:r>
-              <w:rPr>
-                <w:lang w:val="en-US"/>
-              </w:rPr>
-              <w:t>{{ elem_c.from }}</w:t>
+            <w:proofErr w:type="gramStart"/>
+            <w:r>
+              <w:rPr>
+                <w:lang w:val="en-US"/>
+              </w:rPr>
+              <w:t>{{ elem</w:t>
+            </w:r>
+            <w:proofErr w:type="gramEnd"/>
+            <w:r>
+              <w:rPr>
+                <w:lang w:val="en-US"/>
+              </w:rPr>
+              <w:t>_c.from }}</w:t>
             </w:r>
           </w:p>
         </w:tc>
@@ -4793,11 +5097,19 @@
                 <w:lang w:val="en-US"/>
               </w:rPr>
             </w:pPr>
-            <w:r>
-              <w:rPr>
-                <w:lang w:val="en-US"/>
-              </w:rPr>
-              <w:t>{{ elem_c.till }}</w:t>
+            <w:proofErr w:type="gramStart"/>
+            <w:r>
+              <w:rPr>
+                <w:lang w:val="en-US"/>
+              </w:rPr>
+              <w:t>{{ elem</w:t>
+            </w:r>
+            <w:proofErr w:type="gramEnd"/>
+            <w:r>
+              <w:rPr>
+                <w:lang w:val="en-US"/>
+              </w:rPr>
+              <w:t>_c.till }}</w:t>
             </w:r>
           </w:p>
         </w:tc>
@@ -5044,6 +5356,7 @@
               </w:rPr>
               <w:t xml:space="preserve"> </w:t>
             </w:r>
+            <w:proofErr w:type="gramStart"/>
             <w:r>
               <w:rPr>
                 <w:lang w:val="en-US"/>
@@ -5054,13 +5367,20 @@
               <w:rPr>
                 <w:lang w:val="en-US"/>
               </w:rPr>
-              <w:t xml:space="preserve">.id </w:t>
-            </w:r>
-            <w:r>
-              <w:rPr>
-                <w:lang w:val="en-US"/>
-              </w:rPr>
-              <w:t xml:space="preserve"> }}</w:t>
+              <w:t>.id</w:t>
+            </w:r>
+            <w:proofErr w:type="gramEnd"/>
+            <w:r>
+              <w:rPr>
+                <w:lang w:val="en-US"/>
+              </w:rPr>
+              <w:t xml:space="preserve"> </w:t>
+            </w:r>
+            <w:r>
+              <w:rPr>
+                <w:lang w:val="en-US"/>
+              </w:rPr>
+              <w:t>}}</w:t>
             </w:r>
           </w:p>
         </w:tc>
@@ -5083,11 +5403,19 @@
               </w:rPr>
               <w:t xml:space="preserve"> </w:t>
             </w:r>
-            <w:r>
-              <w:rPr>
-                <w:lang w:val="en-US"/>
-              </w:rPr>
-              <w:t>{{ elem.name }}</w:t>
+            <w:proofErr w:type="gramStart"/>
+            <w:r>
+              <w:rPr>
+                <w:lang w:val="en-US"/>
+              </w:rPr>
+              <w:t>{{ elem.name</w:t>
+            </w:r>
+            <w:proofErr w:type="gramEnd"/>
+            <w:r>
+              <w:rPr>
+                <w:lang w:val="en-US"/>
+              </w:rPr>
+              <w:t xml:space="preserve"> }}</w:t>
             </w:r>
             <w:r>
               <w:rPr>
@@ -5110,11 +5438,19 @@
                 <w:lang w:val="en-US"/>
               </w:rPr>
             </w:pPr>
-            <w:r>
-              <w:rPr>
-                <w:lang w:val="en-US"/>
-              </w:rPr>
-              <w:t>{{ elem.sediments }}</w:t>
+            <w:proofErr w:type="gramStart"/>
+            <w:r>
+              <w:rPr>
+                <w:lang w:val="en-US"/>
+              </w:rPr>
+              <w:t>{{ elem</w:t>
+            </w:r>
+            <w:proofErr w:type="gramEnd"/>
+            <w:r>
+              <w:rPr>
+                <w:lang w:val="en-US"/>
+              </w:rPr>
+              <w:t>.sediments }}</w:t>
             </w:r>
           </w:p>
         </w:tc>
@@ -5131,11 +5467,19 @@
                 <w:lang w:val="en-US"/>
               </w:rPr>
             </w:pPr>
-            <w:r>
-              <w:rPr>
-                <w:lang w:val="en-US"/>
-              </w:rPr>
-              <w:t>{{ elem.thick }}</w:t>
+            <w:proofErr w:type="gramStart"/>
+            <w:r>
+              <w:rPr>
+                <w:lang w:val="en-US"/>
+              </w:rPr>
+              <w:t>{{ elem</w:t>
+            </w:r>
+            <w:proofErr w:type="gramEnd"/>
+            <w:r>
+              <w:rPr>
+                <w:lang w:val="en-US"/>
+              </w:rPr>
+              <w:t>.thick }}</w:t>
             </w:r>
           </w:p>
         </w:tc>
@@ -5149,6 +5493,7 @@
               <w:jc w:val="center"/>
               <w:cnfStyle w:val="000000000000" w:firstRow="0" w:lastRow="0" w:firstColumn="0" w:lastColumn="0" w:oddVBand="0" w:evenVBand="0" w:oddHBand="0" w:evenHBand="0" w:firstRowFirstColumn="0" w:firstRowLastColumn="0" w:lastRowFirstColumn="0" w:lastRowLastColumn="0"/>
             </w:pPr>
+            <w:proofErr w:type="gramStart"/>
             <w:r>
               <w:rPr>
                 <w:lang w:val="en-US"/>
@@ -5159,7 +5504,14 @@
               <w:rPr>
                 <w:lang w:val="en-US"/>
               </w:rPr>
-              <w:t>elem.</w:t>
+              <w:t>elem</w:t>
+            </w:r>
+            <w:proofErr w:type="gramEnd"/>
+            <w:r>
+              <w:rPr>
+                <w:lang w:val="en-US"/>
+              </w:rPr>
+              <w:t>.</w:t>
             </w:r>
             <w:r>
               <w:rPr>
@@ -5289,11 +5641,19 @@
                 <w:lang w:val="en-US"/>
               </w:rPr>
             </w:pPr>
-            <w:r>
-              <w:rPr>
-                <w:lang w:val="en-US"/>
-              </w:rPr>
-              <w:t>{{ main_</w:t>
+            <w:proofErr w:type="gramStart"/>
+            <w:r>
+              <w:rPr>
+                <w:lang w:val="en-US"/>
+              </w:rPr>
+              <w:t>{{ main</w:t>
+            </w:r>
+            <w:proofErr w:type="gramEnd"/>
+            <w:r>
+              <w:rPr>
+                <w:lang w:val="en-US"/>
+              </w:rPr>
+              <w:t>_</w:t>
             </w:r>
             <w:r>
               <w:rPr>
@@ -5361,11 +5721,19 @@
                 <w:lang w:val="en-US"/>
               </w:rPr>
             </w:pPr>
-            <w:r>
-              <w:rPr>
-                <w:lang w:val="en-US"/>
-              </w:rPr>
-              <w:t>{{ main_</w:t>
+            <w:proofErr w:type="gramStart"/>
+            <w:r>
+              <w:rPr>
+                <w:lang w:val="en-US"/>
+              </w:rPr>
+              <w:t>{{ main</w:t>
+            </w:r>
+            <w:proofErr w:type="gramEnd"/>
+            <w:r>
+              <w:rPr>
+                <w:lang w:val="en-US"/>
+              </w:rPr>
+              <w:t>_</w:t>
             </w:r>
             <w:r>
               <w:rPr>
@@ -5433,11 +5801,19 @@
                 <w:lang w:val="en-US"/>
               </w:rPr>
             </w:pPr>
-            <w:r>
-              <w:rPr>
-                <w:lang w:val="en-US"/>
-              </w:rPr>
-              <w:t>{{ ma_from }}</w:t>
+            <w:proofErr w:type="gramStart"/>
+            <w:r>
+              <w:rPr>
+                <w:lang w:val="en-US"/>
+              </w:rPr>
+              <w:t>{{ ma</w:t>
+            </w:r>
+            <w:proofErr w:type="gramEnd"/>
+            <w:r>
+              <w:rPr>
+                <w:lang w:val="en-US"/>
+              </w:rPr>
+              <w:t>_from }}</w:t>
             </w:r>
           </w:p>
         </w:tc>
@@ -5459,11 +5835,19 @@
             </w:tcBorders>
           </w:tcPr>
           <w:p>
-            <w:r>
-              <w:rPr>
-                <w:lang w:val="en-US"/>
-              </w:rPr>
-              <w:t>{{ ma_till }}</w:t>
+            <w:proofErr w:type="gramStart"/>
+            <w:r>
+              <w:rPr>
+                <w:lang w:val="en-US"/>
+              </w:rPr>
+              <w:t>{{ ma</w:t>
+            </w:r>
+            <w:proofErr w:type="gramEnd"/>
+            <w:r>
+              <w:rPr>
+                <w:lang w:val="en-US"/>
+              </w:rPr>
+              <w:t>_till }}</w:t>
             </w:r>
           </w:p>
         </w:tc>
@@ -5494,6 +5878,7 @@
         </w:rPr>
         <w:t xml:space="preserve">приложении </w:t>
       </w:r>
+      <w:proofErr w:type="gramStart"/>
       <w:r>
         <w:rPr>
           <w:b/>
@@ -5504,7 +5889,14 @@
         <w:rPr>
           <w:b/>
         </w:rPr>
-        <w:t xml:space="preserve">cross_attouchment </w:t>
+        <w:t>cross</w:t>
+      </w:r>
+      <w:proofErr w:type="gramEnd"/>
+      <w:r>
+        <w:rPr>
+          <w:b/>
+        </w:rPr>
+        <w:t xml:space="preserve">_attouchment </w:t>
       </w:r>
       <w:r>
         <w:rPr>
@@ -5545,18 +5937,24 @@
     <w:p>
       <w:pPr>
         <w:jc w:val="center"/>
+      </w:pPr>
+      <w:r>
+        <w:t>{%</w:t>
+      </w:r>
+      <w:r>
         <w:rPr>
           <w:lang w:val="en-US"/>
         </w:rPr>
-      </w:pPr>
-      <w:r>
-        <w:t>{%</w:t>
+        <w:t>p</w:t>
+      </w:r>
+      <w:r>
+        <w:t xml:space="preserve"> </w:t>
       </w:r>
       <w:r>
         <w:rPr>
           <w:lang w:val="en-US"/>
         </w:rPr>
-        <w:t>p</w:t>
+        <w:t>if</w:t>
       </w:r>
       <w:r>
         <w:t xml:space="preserve"> </w:t>
@@ -5565,33 +5963,29 @@
         <w:rPr>
           <w:lang w:val="en-US"/>
         </w:rPr>
-        <w:t>if</w:t>
+        <w:t>r</w:t>
+      </w:r>
+      <w:proofErr w:type="gramStart"/>
+      <w:r>
+        <w:t xml:space="preserve">1 </w:t>
+      </w:r>
+      <w:r>
+        <w:t>!</w:t>
+      </w:r>
+      <w:proofErr w:type="gramEnd"/>
+      <w:r>
+        <w:t xml:space="preserve">= </w:t>
+      </w:r>
+      <w:r>
+        <w:rPr>
+          <w:lang w:val="en-US"/>
+        </w:rPr>
+        <w:t>False</w:t>
       </w:r>
       <w:r>
         <w:t xml:space="preserve"> </w:t>
       </w:r>
       <w:r>
-        <w:rPr>
-          <w:lang w:val="en-US"/>
-        </w:rPr>
-        <w:t>r</w:t>
-      </w:r>
-      <w:r>
-        <w:t xml:space="preserve">1 </w:t>
-      </w:r>
-      <w:r>
-        <w:t xml:space="preserve">!= </w:t>
-      </w:r>
-      <w:r>
-        <w:rPr>
-          <w:lang w:val="en-US"/>
-        </w:rPr>
-        <w:t xml:space="preserve">False </w:t>
-      </w:r>
-      <w:r>
-        <w:rPr>
-          <w:lang w:val="en-US"/>
-        </w:rPr>
         <w:t>%}</w:t>
       </w:r>
     </w:p>
@@ -5674,11 +6068,19 @@
                 <w:lang w:val="en-US"/>
               </w:rPr>
             </w:pPr>
-            <w:r>
-              <w:rPr>
-                <w:lang w:val="en-US"/>
-              </w:rPr>
-              <w:t>{{ r1 }}</w:t>
+            <w:proofErr w:type="gramStart"/>
+            <w:r>
+              <w:rPr>
+                <w:lang w:val="en-US"/>
+              </w:rPr>
+              <w:t>{{ r</w:t>
+            </w:r>
+            <w:proofErr w:type="gramEnd"/>
+            <w:r>
+              <w:rPr>
+                <w:lang w:val="en-US"/>
+              </w:rPr>
+              <w:t>1 }}</w:t>
             </w:r>
           </w:p>
         </w:tc>
@@ -5716,11 +6118,19 @@
                 <w:lang w:val="en-US"/>
               </w:rPr>
             </w:pPr>
-            <w:r>
-              <w:rPr>
-                <w:lang w:val="en-US"/>
-              </w:rPr>
-              <w:t>{{ r2 }}</w:t>
+            <w:proofErr w:type="gramStart"/>
+            <w:r>
+              <w:rPr>
+                <w:lang w:val="en-US"/>
+              </w:rPr>
+              <w:t>{{ r</w:t>
+            </w:r>
+            <w:proofErr w:type="gramEnd"/>
+            <w:r>
+              <w:rPr>
+                <w:lang w:val="en-US"/>
+              </w:rPr>
+              <w:t>2 }}</w:t>
             </w:r>
           </w:p>
         </w:tc>
@@ -5761,11 +6171,19 @@
                 <w:lang w:val="en-US"/>
               </w:rPr>
             </w:pPr>
-            <w:r>
-              <w:rPr>
-                <w:lang w:val="en-US"/>
-              </w:rPr>
-              <w:t>{{ r3 }}</w:t>
+            <w:proofErr w:type="gramStart"/>
+            <w:r>
+              <w:rPr>
+                <w:lang w:val="en-US"/>
+              </w:rPr>
+              <w:t>{{ r</w:t>
+            </w:r>
+            <w:proofErr w:type="gramEnd"/>
+            <w:r>
+              <w:rPr>
+                <w:lang w:val="en-US"/>
+              </w:rPr>
+              <w:t>3 }}</w:t>
             </w:r>
           </w:p>
         </w:tc>
@@ -5797,6 +6215,7 @@
                 <w:lang w:val="en-US"/>
               </w:rPr>
             </w:pPr>
+            <w:proofErr w:type="gramStart"/>
             <w:r>
               <w:rPr>
                 <w:lang w:val="en-US"/>
@@ -5809,6 +6228,7 @@
               </w:rPr>
               <w:t>zso</w:t>
             </w:r>
+            <w:proofErr w:type="gramEnd"/>
             <w:r>
               <w:rPr>
                 <w:lang w:val="en-US"/>
@@ -5894,18 +6314,24 @@
     <w:p>
       <w:pPr>
         <w:jc w:val="center"/>
+      </w:pPr>
+      <w:r>
+        <w:t>{%</w:t>
+      </w:r>
+      <w:r>
         <w:rPr>
           <w:lang w:val="en-US"/>
         </w:rPr>
-      </w:pPr>
-      <w:r>
-        <w:t>{%</w:t>
+        <w:t>p</w:t>
+      </w:r>
+      <w:r>
+        <w:t xml:space="preserve"> </w:t>
       </w:r>
       <w:r>
         <w:rPr>
           <w:lang w:val="en-US"/>
         </w:rPr>
-        <w:t>p</w:t>
+        <w:t>if</w:t>
       </w:r>
       <w:r>
         <w:t xml:space="preserve"> </w:t>
@@ -5914,40 +6340,33 @@
         <w:rPr>
           <w:lang w:val="en-US"/>
         </w:rPr>
-        <w:t>if</w:t>
-      </w:r>
-      <w:r>
-        <w:t xml:space="preserve"> </w:t>
-      </w:r>
+        <w:t>gis</w:t>
+      </w:r>
+      <w:r>
+        <w:t>_</w:t>
+      </w:r>
+      <w:proofErr w:type="gramStart"/>
       <w:r>
         <w:rPr>
           <w:lang w:val="en-US"/>
         </w:rPr>
-        <w:t>gis</w:t>
-      </w:r>
-      <w:r>
-        <w:t>_</w:t>
+        <w:t>date</w:t>
+      </w:r>
+      <w:r>
+        <w:t xml:space="preserve"> !</w:t>
+      </w:r>
+      <w:proofErr w:type="gramEnd"/>
+      <w:r>
+        <w:t xml:space="preserve">= </w:t>
       </w:r>
       <w:r>
         <w:rPr>
           <w:lang w:val="en-US"/>
         </w:rPr>
-        <w:t>date</w:t>
-      </w:r>
-      <w:r>
-        <w:t xml:space="preserve"> != </w:t>
-      </w:r>
-      <w:r>
-        <w:rPr>
-          <w:lang w:val="en-US"/>
-        </w:rPr>
-        <w:t xml:space="preserve">False </w:t>
-      </w:r>
-      <w:r>
-        <w:rPr>
-          <w:lang w:val="en-US"/>
-        </w:rPr>
-        <w:t>%}</w:t>
+        <w:t>False</w:t>
+      </w:r>
+      <w:r>
+        <w:t xml:space="preserve"> %}</w:t>
       </w:r>
     </w:p>
     <w:tbl>
@@ -5996,6 +6415,7 @@
                 <w:color w:val="auto"/>
               </w:rPr>
             </w:pPr>
+            <w:proofErr w:type="gramStart"/>
             <w:r>
               <w:rPr>
                 <w:b w:val="0"/>
@@ -6012,7 +6432,17 @@
                 <w:color w:val="auto"/>
                 <w:lang w:val="en-US"/>
               </w:rPr>
-              <w:t>gis_date</w:t>
+              <w:t>gis</w:t>
+            </w:r>
+            <w:proofErr w:type="gramEnd"/>
+            <w:r>
+              <w:rPr>
+                <w:b w:val="0"/>
+                <w:bCs w:val="0"/>
+                <w:color w:val="auto"/>
+                <w:lang w:val="en-US"/>
+              </w:rPr>
+              <w:t>_date</w:t>
             </w:r>
             <w:r>
               <w:rPr>
@@ -6067,11 +6497,19 @@
                 <w:lang w:val="en-US"/>
               </w:rPr>
             </w:pPr>
-            <w:r>
-              <w:rPr>
-                <w:lang w:val="en-US"/>
-              </w:rPr>
-              <w:t>{{ gis_designer }}</w:t>
+            <w:proofErr w:type="gramStart"/>
+            <w:r>
+              <w:rPr>
+                <w:lang w:val="en-US"/>
+              </w:rPr>
+              <w:t>{{ gis</w:t>
+            </w:r>
+            <w:proofErr w:type="gramEnd"/>
+            <w:r>
+              <w:rPr>
+                <w:lang w:val="en-US"/>
+              </w:rPr>
+              <w:t>_designer }}</w:t>
             </w:r>
           </w:p>
         </w:tc>
@@ -6106,11 +6544,19 @@
                 <w:lang w:val="en-US"/>
               </w:rPr>
             </w:pPr>
-            <w:r>
-              <w:rPr>
-                <w:lang w:val="en-US"/>
-              </w:rPr>
-              <w:t>{{ gis_type }}</w:t>
+            <w:proofErr w:type="gramStart"/>
+            <w:r>
+              <w:rPr>
+                <w:lang w:val="en-US"/>
+              </w:rPr>
+              <w:t>{{ gis</w:t>
+            </w:r>
+            <w:proofErr w:type="gramEnd"/>
+            <w:r>
+              <w:rPr>
+                <w:lang w:val="en-US"/>
+              </w:rPr>
+              <w:t>_type }}</w:t>
             </w:r>
           </w:p>
         </w:tc>
@@ -6145,11 +6591,19 @@
                 <w:lang w:val="en-US"/>
               </w:rPr>
             </w:pPr>
-            <w:r>
-              <w:rPr>
-                <w:lang w:val="en-US"/>
-              </w:rPr>
-              <w:t>{{ gis_results }}</w:t>
+            <w:proofErr w:type="gramStart"/>
+            <w:r>
+              <w:rPr>
+                <w:lang w:val="en-US"/>
+              </w:rPr>
+              <w:t>{{ gis</w:t>
+            </w:r>
+            <w:proofErr w:type="gramEnd"/>
+            <w:r>
+              <w:rPr>
+                <w:lang w:val="en-US"/>
+              </w:rPr>
+              <w:t>_results }}</w:t>
             </w:r>
           </w:p>
         </w:tc>
@@ -6165,6 +6619,7 @@
         </w:rPr>
         <w:t xml:space="preserve">приложении </w:t>
       </w:r>
+      <w:proofErr w:type="gramStart"/>
       <w:r>
         <w:rPr>
           <w:b/>
@@ -6178,6 +6633,7 @@
         </w:rPr>
         <w:t>gis</w:t>
       </w:r>
+      <w:proofErr w:type="gramEnd"/>
       <w:r>
         <w:rPr>
           <w:b/>
@@ -6309,7 +6765,21 @@
         <w:rPr>
           <w:lang w:val="en-US"/>
         </w:rPr>
-        <w:t xml:space="preserve"> ofr_designer != </w:t>
+        <w:t xml:space="preserve"> ofr_</w:t>
+      </w:r>
+      <w:proofErr w:type="gramStart"/>
+      <w:r>
+        <w:rPr>
+          <w:lang w:val="en-US"/>
+        </w:rPr>
+        <w:t>designer !</w:t>
+      </w:r>
+      <w:proofErr w:type="gramEnd"/>
+      <w:r>
+        <w:rPr>
+          <w:lang w:val="en-US"/>
+        </w:rPr>
+        <w:t xml:space="preserve">= </w:t>
       </w:r>
       <w:r>
         <w:rPr>
@@ -6382,6 +6852,7 @@
                 <w:lang w:val="en-US"/>
               </w:rPr>
             </w:pPr>
+            <w:proofErr w:type="gramStart"/>
             <w:r>
               <w:rPr>
                 <w:b w:val="0"/>
@@ -6389,7 +6860,17 @@
                 <w:color w:val="auto"/>
                 <w:lang w:val="en-US"/>
               </w:rPr>
-              <w:t>{{ ofr_designer }}</w:t>
+              <w:t>{{ ofr</w:t>
+            </w:r>
+            <w:proofErr w:type="gramEnd"/>
+            <w:r>
+              <w:rPr>
+                <w:b w:val="0"/>
+                <w:bCs w:val="0"/>
+                <w:color w:val="auto"/>
+                <w:lang w:val="en-US"/>
+              </w:rPr>
+              <w:t>_designer }}</w:t>
             </w:r>
           </w:p>
         </w:tc>
@@ -6421,11 +6902,19 @@
               <w:jc w:val="center"/>
               <w:cnfStyle w:val="000000100000" w:firstRow="0" w:lastRow="0" w:firstColumn="0" w:lastColumn="0" w:oddVBand="0" w:evenVBand="0" w:oddHBand="1" w:evenHBand="0" w:firstRowFirstColumn="0" w:firstRowLastColumn="0" w:lastRowFirstColumn="0" w:lastRowLastColumn="0"/>
             </w:pPr>
-            <w:r>
-              <w:rPr>
-                <w:lang w:val="en-US"/>
-              </w:rPr>
-              <w:t xml:space="preserve">{{ ofr_start_date }} </w:t>
+            <w:proofErr w:type="gramStart"/>
+            <w:r>
+              <w:rPr>
+                <w:lang w:val="en-US"/>
+              </w:rPr>
+              <w:t>{{ ofr</w:t>
+            </w:r>
+            <w:proofErr w:type="gramEnd"/>
+            <w:r>
+              <w:rPr>
+                <w:lang w:val="en-US"/>
+              </w:rPr>
+              <w:t xml:space="preserve">_start_date }} </w:t>
             </w:r>
             <w:r>
               <w:t>г</w:t>
@@ -6468,11 +6957,19 @@
               <w:jc w:val="center"/>
               <w:cnfStyle w:val="000000100000" w:firstRow="0" w:lastRow="0" w:firstColumn="0" w:lastColumn="0" w:oddVBand="0" w:evenVBand="0" w:oddHBand="1" w:evenHBand="0" w:firstRowFirstColumn="0" w:firstRowLastColumn="0" w:lastRowFirstColumn="0" w:lastRowLastColumn="0"/>
             </w:pPr>
-            <w:r>
-              <w:rPr>
-                <w:lang w:val="en-US"/>
-              </w:rPr>
-              <w:t>{{ ofr_end_date }}</w:t>
+            <w:proofErr w:type="gramStart"/>
+            <w:r>
+              <w:rPr>
+                <w:lang w:val="en-US"/>
+              </w:rPr>
+              <w:t>{{ ofr</w:t>
+            </w:r>
+            <w:proofErr w:type="gramEnd"/>
+            <w:r>
+              <w:rPr>
+                <w:lang w:val="en-US"/>
+              </w:rPr>
+              <w:t>_end_date }}</w:t>
             </w:r>
             <w:r>
               <w:t>г</w:t>
@@ -6504,8 +7001,13 @@
               <w:jc w:val="center"/>
               <w:cnfStyle w:val="000000000000" w:firstRow="0" w:lastRow="0" w:firstColumn="0" w:lastColumn="0" w:oddVBand="0" w:evenVBand="0" w:oddHBand="0" w:evenHBand="0" w:firstRowFirstColumn="0" w:firstRowLastColumn="0" w:lastRowFirstColumn="0" w:lastRowLastColumn="0"/>
             </w:pPr>
-            <w:r>
-              <w:t>{{ ofr_reservoir }}</w:t>
+            <w:proofErr w:type="gramStart"/>
+            <w:r>
+              <w:t>{{ ofr</w:t>
+            </w:r>
+            <w:proofErr w:type="gramEnd"/>
+            <w:r>
+              <w:t>_reservoir }}</w:t>
             </w:r>
             <w:r>
               <w:t xml:space="preserve"> л</w:t>
@@ -6549,11 +7051,19 @@
                 <w:lang w:val="en-US"/>
               </w:rPr>
             </w:pPr>
-            <w:r>
-              <w:rPr>
-                <w:lang w:val="en-US"/>
-              </w:rPr>
-              <w:t>{{ fill_time }}</w:t>
+            <w:proofErr w:type="gramStart"/>
+            <w:r>
+              <w:rPr>
+                <w:lang w:val="en-US"/>
+              </w:rPr>
+              <w:t>{{ fill</w:t>
+            </w:r>
+            <w:proofErr w:type="gramEnd"/>
+            <w:r>
+              <w:rPr>
+                <w:lang w:val="en-US"/>
+              </w:rPr>
+              <w:t>_time }}</w:t>
             </w:r>
           </w:p>
         </w:tc>
@@ -6585,11 +7095,19 @@
               <w:jc w:val="center"/>
               <w:cnfStyle w:val="000000100000" w:firstRow="0" w:lastRow="0" w:firstColumn="0" w:lastColumn="0" w:oddVBand="0" w:evenVBand="0" w:oddHBand="1" w:evenHBand="0" w:firstRowFirstColumn="0" w:firstRowLastColumn="0" w:lastRowFirstColumn="0" w:lastRowLastColumn="0"/>
             </w:pPr>
-            <w:r>
-              <w:rPr>
-                <w:lang w:val="en-US"/>
-              </w:rPr>
-              <w:t>{{ ofr_equipment }}</w:t>
+            <w:proofErr w:type="gramStart"/>
+            <w:r>
+              <w:rPr>
+                <w:lang w:val="en-US"/>
+              </w:rPr>
+              <w:t>{{ ofr</w:t>
+            </w:r>
+            <w:proofErr w:type="gramEnd"/>
+            <w:r>
+              <w:rPr>
+                <w:lang w:val="en-US"/>
+              </w:rPr>
+              <w:t>_equipment }}</w:t>
             </w:r>
           </w:p>
         </w:tc>
@@ -6621,11 +7139,19 @@
                 <w:lang w:val="en-US"/>
               </w:rPr>
             </w:pPr>
-            <w:r>
-              <w:rPr>
-                <w:lang w:val="en-US"/>
-              </w:rPr>
-              <w:t>{{ ofr_pump_type }}</w:t>
+            <w:proofErr w:type="gramStart"/>
+            <w:r>
+              <w:rPr>
+                <w:lang w:val="en-US"/>
+              </w:rPr>
+              <w:t>{{ ofr</w:t>
+            </w:r>
+            <w:proofErr w:type="gramEnd"/>
+            <w:r>
+              <w:rPr>
+                <w:lang w:val="en-US"/>
+              </w:rPr>
+              <w:t>_pump_type }}</w:t>
             </w:r>
           </w:p>
         </w:tc>
@@ -6660,11 +7186,19 @@
                 <w:lang w:val="en-US"/>
               </w:rPr>
             </w:pPr>
-            <w:r>
-              <w:rPr>
-                <w:lang w:val="en-US"/>
-              </w:rPr>
-              <w:t>{{ ofr_pump_power }}</w:t>
+            <w:proofErr w:type="gramStart"/>
+            <w:r>
+              <w:rPr>
+                <w:lang w:val="en-US"/>
+              </w:rPr>
+              <w:t>{{ ofr</w:t>
+            </w:r>
+            <w:proofErr w:type="gramEnd"/>
+            <w:r>
+              <w:rPr>
+                <w:lang w:val="en-US"/>
+              </w:rPr>
+              <w:t>_pump_power }}</w:t>
             </w:r>
           </w:p>
         </w:tc>
@@ -6737,11 +7271,19 @@
                 <w:lang w:val="en-US"/>
               </w:rPr>
             </w:pPr>
-            <w:r>
-              <w:rPr>
-                <w:lang w:val="en-US"/>
-              </w:rPr>
-              <w:t>{{ ofr_pump_depth }}</w:t>
+            <w:proofErr w:type="gramStart"/>
+            <w:r>
+              <w:rPr>
+                <w:lang w:val="en-US"/>
+              </w:rPr>
+              <w:t>{{ ofr</w:t>
+            </w:r>
+            <w:proofErr w:type="gramEnd"/>
+            <w:r>
+              <w:rPr>
+                <w:lang w:val="en-US"/>
+              </w:rPr>
+              <w:t>_pump_depth }}</w:t>
             </w:r>
           </w:p>
         </w:tc>
@@ -6784,11 +7326,19 @@
                 <w:lang w:val="en-US"/>
               </w:rPr>
             </w:pPr>
-            <w:r>
-              <w:rPr>
-                <w:lang w:val="en-US"/>
-              </w:rPr>
-              <w:t>{{ ofr_pump_column}}</w:t>
+            <w:proofErr w:type="gramStart"/>
+            <w:r>
+              <w:rPr>
+                <w:lang w:val="en-US"/>
+              </w:rPr>
+              <w:t>{{ ofr</w:t>
+            </w:r>
+            <w:proofErr w:type="gramEnd"/>
+            <w:r>
+              <w:rPr>
+                <w:lang w:val="en-US"/>
+              </w:rPr>
+              <w:t>_pump_column}}</w:t>
             </w:r>
           </w:p>
         </w:tc>
@@ -6846,11 +7396,19 @@
                 <w:lang w:val="en-US"/>
               </w:rPr>
             </w:pPr>
-            <w:r>
-              <w:rPr>
-                <w:lang w:val="en-US"/>
-              </w:rPr>
-              <w:t>{{ ofr_time }}</w:t>
+            <w:proofErr w:type="gramStart"/>
+            <w:r>
+              <w:rPr>
+                <w:lang w:val="en-US"/>
+              </w:rPr>
+              <w:t>{{ ofr</w:t>
+            </w:r>
+            <w:proofErr w:type="gramEnd"/>
+            <w:r>
+              <w:rPr>
+                <w:lang w:val="en-US"/>
+              </w:rPr>
+              <w:t>_time }}</w:t>
             </w:r>
           </w:p>
         </w:tc>
@@ -6911,11 +7469,19 @@
               <w:jc w:val="center"/>
               <w:cnfStyle w:val="000000000000" w:firstRow="0" w:lastRow="0" w:firstColumn="0" w:lastColumn="0" w:oddVBand="0" w:evenVBand="0" w:oddHBand="0" w:evenHBand="0" w:firstRowFirstColumn="0" w:firstRowLastColumn="0" w:lastRowFirstColumn="0" w:lastRowLastColumn="0"/>
             </w:pPr>
-            <w:r>
-              <w:rPr>
-                <w:lang w:val="en-US"/>
-              </w:rPr>
-              <w:t>{{ static_lvl }}</w:t>
+            <w:proofErr w:type="gramStart"/>
+            <w:r>
+              <w:rPr>
+                <w:lang w:val="en-US"/>
+              </w:rPr>
+              <w:t>{{ static</w:t>
+            </w:r>
+            <w:proofErr w:type="gramEnd"/>
+            <w:r>
+              <w:rPr>
+                <w:lang w:val="en-US"/>
+              </w:rPr>
+              <w:t>_lvl }}</w:t>
             </w:r>
           </w:p>
         </w:tc>
@@ -6955,11 +7521,19 @@
               <w:jc w:val="center"/>
               <w:cnfStyle w:val="000000000000" w:firstRow="0" w:lastRow="0" w:firstColumn="0" w:lastColumn="0" w:oddVBand="0" w:evenVBand="0" w:oddHBand="0" w:evenHBand="0" w:firstRowFirstColumn="0" w:firstRowLastColumn="0" w:lastRowFirstColumn="0" w:lastRowLastColumn="0"/>
             </w:pPr>
-            <w:r>
-              <w:rPr>
-                <w:lang w:val="en-US"/>
-              </w:rPr>
-              <w:t>{{ lowering }}</w:t>
+            <w:proofErr w:type="gramStart"/>
+            <w:r>
+              <w:rPr>
+                <w:lang w:val="en-US"/>
+              </w:rPr>
+              <w:t>{{ lowering</w:t>
+            </w:r>
+            <w:proofErr w:type="gramEnd"/>
+            <w:r>
+              <w:rPr>
+                <w:lang w:val="en-US"/>
+              </w:rPr>
+              <w:t xml:space="preserve"> }}</w:t>
             </w:r>
           </w:p>
         </w:tc>
@@ -7017,11 +7591,19 @@
                 <w:lang w:val="en-US"/>
               </w:rPr>
             </w:pPr>
-            <w:r>
-              <w:rPr>
-                <w:lang w:val="en-US"/>
-              </w:rPr>
-              <w:t>{{ debit_1 }}</w:t>
+            <w:proofErr w:type="gramStart"/>
+            <w:r>
+              <w:rPr>
+                <w:lang w:val="en-US"/>
+              </w:rPr>
+              <w:t>{{ debit</w:t>
+            </w:r>
+            <w:proofErr w:type="gramEnd"/>
+            <w:r>
+              <w:rPr>
+                <w:lang w:val="en-US"/>
+              </w:rPr>
+              <w:t>_1 }}</w:t>
             </w:r>
           </w:p>
         </w:tc>
@@ -7061,11 +7643,19 @@
               <w:jc w:val="center"/>
               <w:cnfStyle w:val="000000100000" w:firstRow="0" w:lastRow="0" w:firstColumn="0" w:lastColumn="0" w:oddVBand="0" w:evenVBand="0" w:oddHBand="1" w:evenHBand="0" w:firstRowFirstColumn="0" w:firstRowLastColumn="0" w:lastRowFirstColumn="0" w:lastRowLastColumn="0"/>
             </w:pPr>
-            <w:r>
-              <w:rPr>
-                <w:lang w:val="en-US"/>
-              </w:rPr>
-              <w:t>{{ debit }}</w:t>
+            <w:proofErr w:type="gramStart"/>
+            <w:r>
+              <w:rPr>
+                <w:lang w:val="en-US"/>
+              </w:rPr>
+              <w:t>{{ debit</w:t>
+            </w:r>
+            <w:proofErr w:type="gramEnd"/>
+            <w:r>
+              <w:rPr>
+                <w:lang w:val="en-US"/>
+              </w:rPr>
+              <w:t xml:space="preserve"> }}</w:t>
             </w:r>
           </w:p>
         </w:tc>
@@ -7124,11 +7714,19 @@
                 <w:lang w:val="en-US"/>
               </w:rPr>
             </w:pPr>
-            <w:r>
-              <w:rPr>
-                <w:lang w:val="en-US"/>
-              </w:rPr>
-              <w:t>{{ debit_2 }}</w:t>
+            <w:proofErr w:type="gramStart"/>
+            <w:r>
+              <w:rPr>
+                <w:lang w:val="en-US"/>
+              </w:rPr>
+              <w:t>{{ debit</w:t>
+            </w:r>
+            <w:proofErr w:type="gramEnd"/>
+            <w:r>
+              <w:rPr>
+                <w:lang w:val="en-US"/>
+              </w:rPr>
+              <w:t>_2 }}</w:t>
             </w:r>
           </w:p>
         </w:tc>
@@ -7198,11 +7796,19 @@
               <w:jc w:val="center"/>
               <w:cnfStyle w:val="000000000000" w:firstRow="0" w:lastRow="0" w:firstColumn="0" w:lastColumn="0" w:oddVBand="0" w:evenVBand="0" w:oddHBand="0" w:evenHBand="0" w:firstRowFirstColumn="0" w:firstRowLastColumn="0" w:lastRowFirstColumn="0" w:lastRowLastColumn="0"/>
             </w:pPr>
-            <w:r>
-              <w:rPr>
-                <w:lang w:val="en-US"/>
-              </w:rPr>
-              <w:t>{{ ud_debit }}</w:t>
+            <w:proofErr w:type="gramStart"/>
+            <w:r>
+              <w:rPr>
+                <w:lang w:val="en-US"/>
+              </w:rPr>
+              <w:t>{{ ud</w:t>
+            </w:r>
+            <w:proofErr w:type="gramEnd"/>
+            <w:r>
+              <w:rPr>
+                <w:lang w:val="en-US"/>
+              </w:rPr>
+              <w:t>_debit }}</w:t>
             </w:r>
           </w:p>
         </w:tc>
@@ -7245,11 +7851,19 @@
                 <w:lang w:val="en-US"/>
               </w:rPr>
             </w:pPr>
-            <w:r>
-              <w:rPr>
-                <w:lang w:val="en-US"/>
-              </w:rPr>
-              <w:t>{{ debit_3 }}</w:t>
+            <w:proofErr w:type="gramStart"/>
+            <w:r>
+              <w:rPr>
+                <w:lang w:val="en-US"/>
+              </w:rPr>
+              <w:t>{{ debit</w:t>
+            </w:r>
+            <w:proofErr w:type="gramEnd"/>
+            <w:r>
+              <w:rPr>
+                <w:lang w:val="en-US"/>
+              </w:rPr>
+              <w:t>_3 }}</w:t>
             </w:r>
           </w:p>
         </w:tc>
@@ -7305,11 +7919,19 @@
               <w:jc w:val="center"/>
               <w:cnfStyle w:val="000000000000" w:firstRow="0" w:lastRow="0" w:firstColumn="0" w:lastColumn="0" w:oddVBand="0" w:evenVBand="0" w:oddHBand="0" w:evenHBand="0" w:firstRowFirstColumn="0" w:firstRowLastColumn="0" w:lastRowFirstColumn="0" w:lastRowLastColumn="0"/>
             </w:pPr>
-            <w:r>
-              <w:rPr>
-                <w:lang w:val="en-US"/>
-              </w:rPr>
-              <w:t>{{ debit_4 }}</w:t>
+            <w:proofErr w:type="gramStart"/>
+            <w:r>
+              <w:rPr>
+                <w:lang w:val="en-US"/>
+              </w:rPr>
+              <w:t>{{ debit</w:t>
+            </w:r>
+            <w:proofErr w:type="gramEnd"/>
+            <w:r>
+              <w:rPr>
+                <w:lang w:val="en-US"/>
+              </w:rPr>
+              <w:t>_4 }}</w:t>
             </w:r>
           </w:p>
         </w:tc>
@@ -7518,6 +8140,7 @@
         </w:rPr>
         <w:t xml:space="preserve"> </w:t>
       </w:r>
+      <w:proofErr w:type="gramStart"/>
       <w:r>
         <w:rPr>
           <w:lang w:val="en-US"/>
@@ -7528,7 +8151,14 @@
         <w:rPr>
           <w:lang w:val="en-US"/>
         </w:rPr>
-        <w:t xml:space="preserve"> != </w:t>
+        <w:t xml:space="preserve"> !</w:t>
+      </w:r>
+      <w:proofErr w:type="gramEnd"/>
+      <w:r>
+        <w:rPr>
+          <w:lang w:val="en-US"/>
+        </w:rPr>
+        <w:t xml:space="preserve">= </w:t>
       </w:r>
       <w:r>
         <w:rPr>
@@ -7621,6 +8251,7 @@
               <w:jc w:val="center"/>
               <w:cnfStyle w:val="000000100000" w:firstRow="0" w:lastRow="0" w:firstColumn="0" w:lastColumn="0" w:oddVBand="0" w:evenVBand="0" w:oddHBand="1" w:evenHBand="0" w:firstRowFirstColumn="0" w:firstRowLastColumn="0" w:lastRowFirstColumn="0" w:lastRowLastColumn="0"/>
             </w:pPr>
+            <w:proofErr w:type="gramStart"/>
             <w:r>
               <w:rPr>
                 <w:lang w:val="en-US"/>
@@ -7634,7 +8265,14 @@
               <w:rPr>
                 <w:lang w:val="en-US"/>
               </w:rPr>
-              <w:t>elem.an_date }}</w:t>
+              <w:t>elem.an</w:t>
+            </w:r>
+            <w:proofErr w:type="gramEnd"/>
+            <w:r>
+              <w:rPr>
+                <w:lang w:val="en-US"/>
+              </w:rPr>
+              <w:t>_date }}</w:t>
             </w:r>
             <w:r>
               <w:t>г</w:t>
@@ -7667,11 +8305,19 @@
                 <w:lang w:val="en-US"/>
               </w:rPr>
             </w:pPr>
-            <w:r>
-              <w:rPr>
-                <w:lang w:val="en-US"/>
-              </w:rPr>
-              <w:t>{{ elem.an_lab }}</w:t>
+            <w:proofErr w:type="gramStart"/>
+            <w:r>
+              <w:rPr>
+                <w:lang w:val="en-US"/>
+              </w:rPr>
+              <w:t>{{ elem.an</w:t>
+            </w:r>
+            <w:proofErr w:type="gramEnd"/>
+            <w:r>
+              <w:rPr>
+                <w:lang w:val="en-US"/>
+              </w:rPr>
+              <w:t>_lab }}</w:t>
             </w:r>
           </w:p>
         </w:tc>
@@ -7704,11 +8350,19 @@
                 <w:lang w:val="en-US"/>
               </w:rPr>
             </w:pPr>
-            <w:r>
-              <w:rPr>
-                <w:lang w:val="en-US"/>
-              </w:rPr>
-              <w:t>{{ elem.an_type }}</w:t>
+            <w:proofErr w:type="gramStart"/>
+            <w:r>
+              <w:rPr>
+                <w:lang w:val="en-US"/>
+              </w:rPr>
+              <w:t>{{ elem.an</w:t>
+            </w:r>
+            <w:proofErr w:type="gramEnd"/>
+            <w:r>
+              <w:rPr>
+                <w:lang w:val="en-US"/>
+              </w:rPr>
+              <w:t>_type }}</w:t>
             </w:r>
           </w:p>
         </w:tc>
@@ -7738,11 +8392,19 @@
                 <w:lang w:val="en-US"/>
               </w:rPr>
             </w:pPr>
-            <w:r>
-              <w:rPr>
-                <w:lang w:val="en-US"/>
-              </w:rPr>
-              <w:t>{{ elem.an_pdk }}</w:t>
+            <w:proofErr w:type="gramStart"/>
+            <w:r>
+              <w:rPr>
+                <w:lang w:val="en-US"/>
+              </w:rPr>
+              <w:t>{{ elem.an</w:t>
+            </w:r>
+            <w:proofErr w:type="gramEnd"/>
+            <w:r>
+              <w:rPr>
+                <w:lang w:val="en-US"/>
+              </w:rPr>
+              <w:t>_pdk }}</w:t>
             </w:r>
           </w:p>
         </w:tc>
@@ -7775,12 +8437,21 @@
                 <w:b/>
               </w:rPr>
             </w:pPr>
+            <w:proofErr w:type="gramStart"/>
             <w:r>
               <w:rPr>
                 <w:b/>
                 <w:lang w:val="en-US"/>
               </w:rPr>
-              <w:t>{{ elem.an_conclusions }}</w:t>
+              <w:t>{{ elem.an</w:t>
+            </w:r>
+            <w:proofErr w:type="gramEnd"/>
+            <w:r>
+              <w:rPr>
+                <w:b/>
+                <w:lang w:val="en-US"/>
+              </w:rPr>
+              <w:t>_conclusions }}</w:t>
             </w:r>
           </w:p>
         </w:tc>
@@ -7916,11 +8587,14 @@
     <w:p>
       <w:pPr>
         <w:jc w:val="center"/>
-      </w:pPr>
-      <w:r>
         <w:rPr>
           <w:lang w:val="en-US"/>
         </w:rPr>
+      </w:pPr>
+      <w:r>
+        <w:rPr>
+          <w:lang w:val="en-US"/>
+        </w:rPr>
         <w:t>{%</w:t>
       </w:r>
       <w:r>
@@ -7947,6 +8621,7 @@
         </w:rPr>
         <w:t xml:space="preserve"> </w:t>
       </w:r>
+      <w:proofErr w:type="gramStart"/>
       <w:r>
         <w:rPr>
           <w:lang w:val="en-US"/>
@@ -7957,15 +8632,25 @@
         <w:rPr>
           <w:lang w:val="en-US"/>
         </w:rPr>
-        <w:t xml:space="preserve"> != </w:t>
-      </w:r>
+        <w:t xml:space="preserve"> !</w:t>
+      </w:r>
+      <w:proofErr w:type="gramEnd"/>
       <w:r>
         <w:rPr>
           <w:lang w:val="en-US"/>
         </w:rPr>
+        <w:t xml:space="preserve">= </w:t>
+      </w:r>
+      <w:r>
+        <w:rPr>
+          <w:lang w:val="en-US"/>
+        </w:rPr>
         <w:t>False</w:t>
       </w:r>
       <w:r>
+        <w:rPr>
+          <w:lang w:val="en-US"/>
+        </w:rPr>
         <w:t xml:space="preserve"> %}</w:t>
       </w:r>
     </w:p>
@@ -7982,6 +8667,7 @@
         </w:rPr>
         <w:t xml:space="preserve">приложении </w:t>
       </w:r>
+      <w:proofErr w:type="gramStart"/>
       <w:r>
         <w:rPr>
           <w:b/>
@@ -7995,6 +8681,7 @@
         </w:rPr>
         <w:t>analyses</w:t>
       </w:r>
+      <w:proofErr w:type="gramEnd"/>
       <w:r>
         <w:rPr>
           <w:b/>
@@ -8188,6 +8875,7 @@
                 <w:lang w:val="en-US"/>
               </w:rPr>
             </w:pPr>
+            <w:proofErr w:type="gramStart"/>
             <w:r>
               <w:rPr>
                 <w:lang w:val="en-US"/>
@@ -8198,7 +8886,14 @@
               <w:rPr>
                 <w:lang w:val="en-US"/>
               </w:rPr>
-              <w:t>current_date</w:t>
+              <w:t>current</w:t>
+            </w:r>
+            <w:proofErr w:type="gramEnd"/>
+            <w:r>
+              <w:rPr>
+                <w:lang w:val="en-US"/>
+              </w:rPr>
+              <w:t>_date</w:t>
             </w:r>
             <w:r>
               <w:rPr>
@@ -8289,11 +8984,19 @@
             <w:vMerge w:val="restart"/>
           </w:tcPr>
           <w:p>
-            <w:r>
-              <w:rPr>
-                <w:lang w:val="en-US"/>
-              </w:rPr>
-              <w:t>{{ qr }}</w:t>
+            <w:proofErr w:type="gramStart"/>
+            <w:r>
+              <w:rPr>
+                <w:lang w:val="en-US"/>
+              </w:rPr>
+              <w:t>{{ qr</w:t>
+            </w:r>
+            <w:proofErr w:type="gramEnd"/>
+            <w:r>
+              <w:rPr>
+                <w:lang w:val="en-US"/>
+              </w:rPr>
+              <w:t xml:space="preserve"> }}</w:t>
             </w:r>
           </w:p>
         </w:tc>
@@ -8446,7 +9149,15 @@
         <w:jc w:val="both"/>
       </w:pPr>
       <w:r>
-        <w:t>Во всех случаях, когда монтаж эксплуатационного насоса не производится после окончания бурения и опробования, устье скважины должно быть прочно закрыто, лучше всего металлической крышкой с приваркой ее к обсадной трубе. В случае несоблюдения этого требования, скважина может быть загрязнена и засорена. Работы по очистке и восстановлению скважины обычно бывают связаны с большими затратами. В отдельных случаях работы по восстановлению могут не дать положительных результатов, и скважина может совершенно выйти из строя. Целость закрытия скважины должна систематически проверяться владельцем скважины.</w:t>
+        <w:t xml:space="preserve">Во всех случаях, когда монтаж эксплуатационного насоса не производится после окончания бурения и опробования, устье скважины должно быть прочно закрыто, лучше всего металлической крышкой с приваркой ее к обсадной трубе. </w:t>
+      </w:r>
+      <w:proofErr w:type="gramStart"/>
+      <w:r>
+        <w:t>В случае несоблюдения этого требования,</w:t>
+      </w:r>
+      <w:proofErr w:type="gramEnd"/>
+      <w:r>
+        <w:t xml:space="preserve"> скважина может быть загрязнена и засорена. Работы по очистке и восстановлению скважины обычно бывают связаны с большими затратами. В отдельных случаях работы по восстановлению могут не дать положительных результатов, и скважина может совершенно выйти из строя. Целость закрытия скважины должна систематически проверяться владельцем скважины.</w:t>
       </w:r>
     </w:p>
     <w:p>
@@ -8734,7 +9445,7 @@
 </file>
 
 <file path=word/numbering.xml><?xml version="1.0" encoding="utf-8"?>
-<w:numbering xmlns:wpc="http://schemas.microsoft.com/office/word/2010/wordprocessingCanvas" xmlns:cx="http://schemas.microsoft.com/office/drawing/2014/chartex" xmlns:cx1="http://schemas.microsoft.com/office/drawing/2015/9/8/chartex" xmlns:cx2="http://schemas.microsoft.com/office/drawing/2015/10/21/chartex" xmlns:cx3="http://schemas.microsoft.com/office/drawing/2016/5/9/chartex" xmlns:cx4="http://schemas.microsoft.com/office/drawing/2016/5/10/chartex" xmlns:cx5="http://schemas.microsoft.com/office/drawing/2016/5/11/chartex" xmlns:cx6="http://schemas.microsoft.com/office/drawing/2016/5/12/chartex" xmlns:cx7="http://schemas.microsoft.com/office/drawing/2016/5/13/chartex" xmlns:cx8="http://schemas.microsoft.com/office/drawing/2016/5/14/chartex" xmlns:mc="http://schemas.openxmlformats.org/markup-compatibility/2006" xmlns:aink="http://schemas.microsoft.com/office/drawing/2016/ink" xmlns:am3d="http://schemas.microsoft.com/office/drawing/2017/model3d" xmlns:o="urn:schemas-microsoft-com:office:office" xmlns:oel="http://schemas.microsoft.com/office/2019/extlst" xmlns:r="http://schemas.openxmlformats.org/officeDocument/2006/relationships" xmlns:m="http://schemas.openxmlformats.org/officeDocument/2006/math" xmlns:v="urn:schemas-microsoft-com:vml" xmlns:wp14="http://schemas.microsoft.com/office/word/2010/wordprocessingDrawing" xmlns:wp="http://schemas.openxmlformats.org/drawingml/2006/wordprocessingDrawing" xmlns:w10="urn:schemas-microsoft-com:office:word" xmlns:w="http://schemas.openxmlformats.org/wordprocessingml/2006/main" xmlns:w14="http://schemas.microsoft.com/office/word/2010/wordml" xmlns:w15="http://schemas.microsoft.com/office/word/2012/wordml" xmlns:w16cex="http://schemas.microsoft.com/office/word/2018/wordml/cex" xmlns:w16cid="http://schemas.microsoft.com/office/word/2016/wordml/cid" xmlns:w16="http://schemas.microsoft.com/office/word/2018/wordml" xmlns:w16du="http://schemas.microsoft.com/office/word/2023/wordml/word16du" xmlns:w16sdtdh="http://schemas.microsoft.com/office/word/2020/wordml/sdtdatahash" xmlns:w16se="http://schemas.microsoft.com/office/word/2015/wordml/symex" xmlns:wpg="http://schemas.microsoft.com/office/word/2010/wordprocessingGroup" xmlns:wpi="http://schemas.microsoft.com/office/word/2010/wordprocessingInk" xmlns:wne="http://schemas.microsoft.com/office/word/2006/wordml" xmlns:wps="http://schemas.microsoft.com/office/word/2010/wordprocessingShape" mc:Ignorable="w14 w15 w16se w16cid w16 w16cex w16sdtdh wp14">
+<w:numbering xmlns:wpc="http://schemas.microsoft.com/office/word/2010/wordprocessingCanvas" xmlns:cx="http://schemas.microsoft.com/office/drawing/2014/chartex" xmlns:cx1="http://schemas.microsoft.com/office/drawing/2015/9/8/chartex" xmlns:cx2="http://schemas.microsoft.com/office/drawing/2015/10/21/chartex" xmlns:cx3="http://schemas.microsoft.com/office/drawing/2016/5/9/chartex" xmlns:cx4="http://schemas.microsoft.com/office/drawing/2016/5/10/chartex" xmlns:cx5="http://schemas.microsoft.com/office/drawing/2016/5/11/chartex" xmlns:cx6="http://schemas.microsoft.com/office/drawing/2016/5/12/chartex" xmlns:cx7="http://schemas.microsoft.com/office/drawing/2016/5/13/chartex" xmlns:cx8="http://schemas.microsoft.com/office/drawing/2016/5/14/chartex" xmlns:mc="http://schemas.openxmlformats.org/markup-compatibility/2006" xmlns:aink="http://schemas.microsoft.com/office/drawing/2016/ink" xmlns:am3d="http://schemas.microsoft.com/office/drawing/2017/model3d" xmlns:o="urn:schemas-microsoft-com:office:office" xmlns:oel="http://schemas.microsoft.com/office/2019/extlst" xmlns:r="http://schemas.openxmlformats.org/officeDocument/2006/relationships" xmlns:m="http://schemas.openxmlformats.org/officeDocument/2006/math" xmlns:v="urn:schemas-microsoft-com:vml" xmlns:wp14="http://schemas.microsoft.com/office/word/2010/wordprocessingDrawing" xmlns:wp="http://schemas.openxmlformats.org/drawingml/2006/wordprocessingDrawing" xmlns:w10="urn:schemas-microsoft-com:office:word" xmlns:w="http://schemas.openxmlformats.org/wordprocessingml/2006/main" xmlns:w14="http://schemas.microsoft.com/office/word/2010/wordml" xmlns:w15="http://schemas.microsoft.com/office/word/2012/wordml" xmlns:w16cex="http://schemas.microsoft.com/office/word/2018/wordml/cex" xmlns:w16cid="http://schemas.microsoft.com/office/word/2016/wordml/cid" xmlns:w16="http://schemas.microsoft.com/office/word/2018/wordml" xmlns:w16sdtdh="http://schemas.microsoft.com/office/word/2020/wordml/sdtdatahash" xmlns:w16se="http://schemas.microsoft.com/office/word/2015/wordml/symex" xmlns:wpg="http://schemas.microsoft.com/office/word/2010/wordprocessingGroup" xmlns:wpi="http://schemas.microsoft.com/office/word/2010/wordprocessingInk" xmlns:wne="http://schemas.microsoft.com/office/word/2006/wordml" xmlns:wps="http://schemas.microsoft.com/office/word/2010/wordprocessingShape" mc:Ignorable="w14 w15 w16se w16cid w16 w16cex w16sdtdh wp14">
   <w:abstractNum w:abstractNumId="0" w15:restartNumberingAfterBreak="0">
     <w:nsid w:val="00000002"/>
     <w:multiLevelType w:val="singleLevel"/>

</xml_diff>